<commit_message>
update on chapter four
</commit_message>
<xml_diff>
--- a/ADEBAYO TWITTER SENTIMENT/CHAPTER FOUR/chapter four.docx
+++ b/ADEBAYO TWITTER SENTIMENT/CHAPTER FOUR/chapter four.docx
@@ -482,7 +482,7 @@
                     <pic:cNvPicPr/>
                   </pic:nvPicPr>
                   <pic:blipFill rotWithShape="1">
-                    <a:blip r:embed="rId7">
+                    <a:blip r:embed="rId8">
                       <a:extLst>
                         <a:ext uri="{28A0092B-C50C-407E-A947-70E740481C1C}">
                           <a14:useLocalDpi xmlns:a14="http://schemas.microsoft.com/office/drawing/2010/main" val="0"/>
@@ -806,7 +806,7 @@
                     <pic:cNvPicPr/>
                   </pic:nvPicPr>
                   <pic:blipFill>
-                    <a:blip r:embed="rId8">
+                    <a:blip r:embed="rId9">
                       <a:extLst>
                         <a:ext uri="{28A0092B-C50C-407E-A947-70E740481C1C}">
                           <a14:useLocalDpi xmlns:a14="http://schemas.microsoft.com/office/drawing/2010/main" val="0"/>
@@ -949,7 +949,7 @@
                     <pic:cNvPicPr/>
                   </pic:nvPicPr>
                   <pic:blipFill rotWithShape="1">
-                    <a:blip r:embed="rId9">
+                    <a:blip r:embed="rId10">
                       <a:extLst>
                         <a:ext uri="{28A0092B-C50C-407E-A947-70E740481C1C}">
                           <a14:useLocalDpi xmlns:a14="http://schemas.microsoft.com/office/drawing/2010/main" val="0"/>
@@ -1317,7 +1317,7 @@
                     <pic:cNvPicPr/>
                   </pic:nvPicPr>
                   <pic:blipFill>
-                    <a:blip r:embed="rId10">
+                    <a:blip r:embed="rId11">
                       <a:extLst>
                         <a:ext uri="{28A0092B-C50C-407E-A947-70E740481C1C}">
                           <a14:useLocalDpi xmlns:a14="http://schemas.microsoft.com/office/drawing/2010/main" val="0"/>
@@ -1597,7 +1597,7 @@
                     <pic:cNvPicPr/>
                   </pic:nvPicPr>
                   <pic:blipFill>
-                    <a:blip r:embed="rId11">
+                    <a:blip r:embed="rId12">
                       <a:extLst>
                         <a:ext uri="{28A0092B-C50C-407E-A947-70E740481C1C}">
                           <a14:useLocalDpi xmlns:a14="http://schemas.microsoft.com/office/drawing/2010/main" val="0"/>
@@ -1900,7 +1900,7 @@
                     <pic:cNvPicPr/>
                   </pic:nvPicPr>
                   <pic:blipFill>
-                    <a:blip r:embed="rId12">
+                    <a:blip r:embed="rId13">
                       <a:extLst>
                         <a:ext uri="{28A0092B-C50C-407E-A947-70E740481C1C}">
                           <a14:useLocalDpi xmlns:a14="http://schemas.microsoft.com/office/drawing/2010/main" val="0"/>
@@ -2216,7 +2216,7 @@
                     <pic:cNvPicPr/>
                   </pic:nvPicPr>
                   <pic:blipFill>
-                    <a:blip r:embed="rId13"/>
+                    <a:blip r:embed="rId14"/>
                     <a:stretch>
                       <a:fillRect/>
                     </a:stretch>
@@ -2627,7 +2627,7 @@
                     <pic:cNvPicPr/>
                   </pic:nvPicPr>
                   <pic:blipFill>
-                    <a:blip r:embed="rId14">
+                    <a:blip r:embed="rId15">
                       <a:extLst>
                         <a:ext uri="{28A0092B-C50C-407E-A947-70E740481C1C}">
                           <a14:useLocalDpi xmlns:a14="http://schemas.microsoft.com/office/drawing/2010/main" val="0"/>
@@ -2971,7 +2971,7 @@
                     <pic:cNvPicPr/>
                   </pic:nvPicPr>
                   <pic:blipFill>
-                    <a:blip r:embed="rId15">
+                    <a:blip r:embed="rId16">
                       <a:extLst>
                         <a:ext uri="{28A0092B-C50C-407E-A947-70E740481C1C}">
                           <a14:useLocalDpi xmlns:a14="http://schemas.microsoft.com/office/drawing/2010/main" val="0"/>
@@ -3762,7 +3762,7 @@
                     <pic:cNvPicPr/>
                   </pic:nvPicPr>
                   <pic:blipFill>
-                    <a:blip r:embed="rId16"/>
+                    <a:blip r:embed="rId17"/>
                     <a:stretch>
                       <a:fillRect/>
                     </a:stretch>
@@ -3950,191 +3950,6 @@
             <wp:extent cx="5943600" cy="3909060"/>
             <wp:effectExtent l="0" t="0" r="0" b="0"/>
             <wp:docPr id="11" name="Picture 11"/>
-            <wp:cNvGraphicFramePr>
-              <a:graphicFrameLocks xmlns:a="http://schemas.openxmlformats.org/drawingml/2006/main" noChangeAspect="1"/>
-            </wp:cNvGraphicFramePr>
-            <a:graphic xmlns:a="http://schemas.openxmlformats.org/drawingml/2006/main">
-              <a:graphicData uri="http://schemas.openxmlformats.org/drawingml/2006/picture">
-                <pic:pic xmlns:pic="http://schemas.openxmlformats.org/drawingml/2006/picture">
-                  <pic:nvPicPr>
-                    <pic:cNvPr id="1" name=""/>
-                    <pic:cNvPicPr/>
-                  </pic:nvPicPr>
-                  <pic:blipFill>
-                    <a:blip r:embed="rId17"/>
-                    <a:stretch>
-                      <a:fillRect/>
-                    </a:stretch>
-                  </pic:blipFill>
-                  <pic:spPr>
-                    <a:xfrm>
-                      <a:off x="0" y="0"/>
-                      <a:ext cx="5943600" cy="3909060"/>
-                    </a:xfrm>
-                    <a:prstGeom prst="rect">
-                      <a:avLst/>
-                    </a:prstGeom>
-                  </pic:spPr>
-                </pic:pic>
-              </a:graphicData>
-            </a:graphic>
-          </wp:inline>
-        </w:drawing>
-      </w:r>
-    </w:p>
-    <w:p>
-      <w:pPr>
-        <w:jc w:val="center"/>
-        <w:rPr>
-          <w:rFonts w:ascii="Times New Roman" w:hAnsi="Times New Roman" w:cs="Times New Roman"/>
-          <w:b/>
-          <w:sz w:val="24"/>
-          <w:szCs w:val="24"/>
-        </w:rPr>
-      </w:pPr>
-      <w:r>
-        <w:rPr>
-          <w:rFonts w:ascii="Times New Roman" w:hAnsi="Times New Roman" w:cs="Times New Roman"/>
-          <w:sz w:val="24"/>
-          <w:szCs w:val="24"/>
-        </w:rPr>
-        <w:tab/>
-      </w:r>
-      <w:r>
-        <w:rPr>
-          <w:rFonts w:ascii="Times New Roman" w:hAnsi="Times New Roman" w:cs="Times New Roman"/>
-          <w:b/>
-          <w:sz w:val="24"/>
-          <w:szCs w:val="24"/>
-        </w:rPr>
-        <w:t>Figure 9. padding</w:t>
-      </w:r>
-      <w:r>
-        <w:rPr>
-          <w:rFonts w:ascii="Times New Roman" w:hAnsi="Times New Roman" w:cs="Times New Roman"/>
-          <w:b/>
-          <w:sz w:val="24"/>
-          <w:szCs w:val="24"/>
-        </w:rPr>
-        <w:t xml:space="preserve"> operation using pad sequence. </w:t>
-      </w:r>
-    </w:p>
-    <w:p>
-      <w:pPr>
-        <w:spacing w:line="480" w:lineRule="auto"/>
-        <w:jc w:val="both"/>
-        <w:rPr>
-          <w:rFonts w:ascii="Times New Roman" w:hAnsi="Times New Roman" w:cs="Times New Roman"/>
-          <w:b/>
-          <w:sz w:val="24"/>
-          <w:szCs w:val="24"/>
-        </w:rPr>
-      </w:pPr>
-      <w:r>
-        <w:rPr>
-          <w:rFonts w:ascii="Times New Roman" w:hAnsi="Times New Roman" w:cs="Times New Roman"/>
-          <w:b/>
-          <w:sz w:val="24"/>
-          <w:szCs w:val="24"/>
-        </w:rPr>
-        <w:t>4.4.1 Data Splitting</w:t>
-      </w:r>
-    </w:p>
-    <w:p>
-      <w:pPr>
-        <w:spacing w:line="480" w:lineRule="auto"/>
-        <w:jc w:val="both"/>
-        <w:rPr>
-          <w:rFonts w:ascii="Times New Roman" w:hAnsi="Times New Roman" w:cs="Times New Roman"/>
-          <w:sz w:val="24"/>
-          <w:szCs w:val="24"/>
-        </w:rPr>
-      </w:pPr>
-      <w:r>
-        <w:rPr>
-          <w:rFonts w:ascii="Times New Roman" w:hAnsi="Times New Roman" w:cs="Times New Roman"/>
-          <w:sz w:val="24"/>
-          <w:szCs w:val="24"/>
-        </w:rPr>
-        <w:t xml:space="preserve">The data splitting </w:t>
-      </w:r>
-      <w:r>
-        <w:rPr>
-          <w:rFonts w:ascii="Times New Roman" w:hAnsi="Times New Roman" w:cs="Times New Roman"/>
-          <w:sz w:val="24"/>
-          <w:szCs w:val="24"/>
-        </w:rPr>
-        <w:t>involves</w:t>
-      </w:r>
-      <w:r>
-        <w:rPr>
-          <w:rFonts w:ascii="Times New Roman" w:hAnsi="Times New Roman" w:cs="Times New Roman"/>
-          <w:sz w:val="24"/>
-          <w:szCs w:val="24"/>
-        </w:rPr>
-        <w:t xml:space="preserve"> slicing of main dataset into training (usually much) dataset and testing (smaller in comparison to training set)</w:t>
-      </w:r>
-      <w:r>
-        <w:rPr>
-          <w:rFonts w:ascii="Times New Roman" w:hAnsi="Times New Roman" w:cs="Times New Roman"/>
-          <w:sz w:val="24"/>
-          <w:szCs w:val="24"/>
-        </w:rPr>
-        <w:t xml:space="preserve">. Based on the thesis that dataset is </w:t>
-      </w:r>
-      <w:r>
-        <w:rPr>
-          <w:rFonts w:ascii="Times New Roman" w:hAnsi="Times New Roman" w:cs="Times New Roman"/>
-          <w:sz w:val="24"/>
-          <w:szCs w:val="24"/>
-        </w:rPr>
-        <w:t>split</w:t>
-      </w:r>
-      <w:r>
-        <w:rPr>
-          <w:rFonts w:ascii="Times New Roman" w:hAnsi="Times New Roman" w:cs="Times New Roman"/>
-          <w:sz w:val="24"/>
-          <w:szCs w:val="24"/>
-        </w:rPr>
-        <w:t xml:space="preserve"> into 80 percent training set and 20 percent testing set, which resulted into 1,280,000 million training datapoint and 230,000 thousand testing datapoint. The figure ten shows the code sample for achieving data</w:t>
-      </w:r>
-      <w:r>
-        <w:rPr>
-          <w:rFonts w:ascii="Times New Roman" w:hAnsi="Times New Roman" w:cs="Times New Roman"/>
-          <w:sz w:val="24"/>
-          <w:szCs w:val="24"/>
-        </w:rPr>
-        <w:t xml:space="preserve"> splitting</w:t>
-      </w:r>
-      <w:r>
-        <w:rPr>
-          <w:rFonts w:ascii="Times New Roman" w:hAnsi="Times New Roman" w:cs="Times New Roman"/>
-          <w:sz w:val="24"/>
-          <w:szCs w:val="24"/>
-        </w:rPr>
-        <w:t xml:space="preserve">. </w:t>
-      </w:r>
-    </w:p>
-    <w:p>
-      <w:pPr>
-        <w:spacing w:line="480" w:lineRule="auto"/>
-        <w:jc w:val="center"/>
-        <w:rPr>
-          <w:rFonts w:ascii="Times New Roman" w:hAnsi="Times New Roman" w:cs="Times New Roman"/>
-          <w:sz w:val="24"/>
-          <w:szCs w:val="24"/>
-        </w:rPr>
-      </w:pPr>
-      <w:r>
-        <w:rPr>
-          <w:noProof/>
-        </w:rPr>
-        <w:lastRenderedPageBreak/>
-        <w:drawing>
-          <wp:inline distT="0" distB="0" distL="0" distR="0" wp14:anchorId="57BA1A7D" wp14:editId="7B37FA96">
-            <wp:extent cx="6265333" cy="3327400"/>
-            <wp:effectExtent l="0" t="0" r="2540" b="6350"/>
-            <wp:docPr id="9" name="Picture 9"/>
             <wp:cNvGraphicFramePr>
               <a:graphicFrameLocks xmlns:a="http://schemas.openxmlformats.org/drawingml/2006/main" noChangeAspect="1"/>
             </wp:cNvGraphicFramePr>
@@ -4154,7 +3969,7 @@
                   <pic:spPr>
                     <a:xfrm>
                       <a:off x="0" y="0"/>
-                      <a:ext cx="6271721" cy="3330793"/>
+                      <a:ext cx="5943600" cy="3909060"/>
                     </a:xfrm>
                     <a:prstGeom prst="rect">
                       <a:avLst/>
@@ -4192,55 +4007,16 @@
           <w:sz w:val="24"/>
           <w:szCs w:val="24"/>
         </w:rPr>
-        <w:t>Figure 10. sentiment</w:t>
-      </w:r>
-      <w:r>
-        <w:rPr>
-          <w:rFonts w:ascii="Times New Roman" w:hAnsi="Times New Roman" w:cs="Times New Roman"/>
-          <w:b/>
-          <w:sz w:val="24"/>
-          <w:szCs w:val="24"/>
-        </w:rPr>
-        <w:t xml:space="preserve"> 1</w:t>
-      </w:r>
-      <w:r>
-        <w:rPr>
-          <w:rFonts w:ascii="Times New Roman" w:hAnsi="Times New Roman" w:cs="Times New Roman"/>
-          <w:b/>
-          <w:sz w:val="24"/>
-          <w:szCs w:val="24"/>
-        </w:rPr>
-        <w:t xml:space="preserve">40 data splitting. </w:t>
-      </w:r>
-    </w:p>
-    <w:p>
-      <w:pPr>
-        <w:jc w:val="center"/>
-        <w:rPr>
-          <w:rFonts w:ascii="Times New Roman" w:hAnsi="Times New Roman" w:cs="Times New Roman"/>
-          <w:b/>
-          <w:sz w:val="24"/>
-          <w:szCs w:val="24"/>
-        </w:rPr>
-      </w:pPr>
-    </w:p>
-    <w:p>
-      <w:pPr>
-        <w:rPr>
-          <w:rFonts w:ascii="Times New Roman" w:hAnsi="Times New Roman" w:cs="Times New Roman"/>
-          <w:b/>
-          <w:sz w:val="24"/>
-          <w:szCs w:val="24"/>
-        </w:rPr>
-      </w:pPr>
-      <w:r>
-        <w:rPr>
-          <w:rFonts w:ascii="Times New Roman" w:hAnsi="Times New Roman" w:cs="Times New Roman"/>
-          <w:b/>
-          <w:sz w:val="24"/>
-          <w:szCs w:val="24"/>
-        </w:rPr>
-        <w:t>4.5 LSTM-GRU Model (Network Configuration)</w:t>
+        <w:t>Figure 9. padding</w:t>
+      </w:r>
+      <w:r>
+        <w:rPr>
+          <w:rFonts w:ascii="Times New Roman" w:hAnsi="Times New Roman" w:cs="Times New Roman"/>
+          <w:b/>
+          <w:sz w:val="24"/>
+          <w:szCs w:val="24"/>
+        </w:rPr>
+        <w:t xml:space="preserve"> operation using pad sequence. </w:t>
       </w:r>
     </w:p>
     <w:p>
@@ -4249,80 +4025,102 @@
         <w:jc w:val="both"/>
         <w:rPr>
           <w:rFonts w:ascii="Times New Roman" w:hAnsi="Times New Roman" w:cs="Times New Roman"/>
-          <w:sz w:val="24"/>
-          <w:szCs w:val="24"/>
-        </w:rPr>
-      </w:pPr>
-      <w:r>
-        <w:rPr>
-          <w:rFonts w:ascii="Times New Roman" w:hAnsi="Times New Roman" w:cs="Times New Roman"/>
-          <w:sz w:val="24"/>
-          <w:szCs w:val="24"/>
-        </w:rPr>
-        <w:t xml:space="preserve">The proposed model hybridized the Long </w:t>
-      </w:r>
-      <w:r>
-        <w:rPr>
-          <w:rFonts w:ascii="Times New Roman" w:hAnsi="Times New Roman" w:cs="Times New Roman"/>
-          <w:sz w:val="24"/>
-          <w:szCs w:val="24"/>
-        </w:rPr>
-        <w:t>short-term</w:t>
-      </w:r>
-      <w:r>
-        <w:rPr>
-          <w:rFonts w:ascii="Times New Roman" w:hAnsi="Times New Roman" w:cs="Times New Roman"/>
-          <w:sz w:val="24"/>
-          <w:szCs w:val="24"/>
-        </w:rPr>
-        <w:t xml:space="preserve"> memory and Gated Recurrent Unit network for the </w:t>
-      </w:r>
-      <w:r>
-        <w:rPr>
-          <w:rFonts w:ascii="Times New Roman" w:hAnsi="Times New Roman" w:cs="Times New Roman"/>
-          <w:sz w:val="24"/>
-          <w:szCs w:val="24"/>
-        </w:rPr>
-        <w:t>t</w:t>
-      </w:r>
-      <w:r>
-        <w:rPr>
-          <w:rFonts w:ascii="Times New Roman" w:hAnsi="Times New Roman" w:cs="Times New Roman"/>
-          <w:sz w:val="24"/>
-          <w:szCs w:val="24"/>
-        </w:rPr>
-        <w:t>raining of the tweet sentiment14</w:t>
-      </w:r>
-      <w:r>
-        <w:rPr>
-          <w:rFonts w:ascii="Times New Roman" w:hAnsi="Times New Roman" w:cs="Times New Roman"/>
-          <w:sz w:val="24"/>
-          <w:szCs w:val="24"/>
-        </w:rPr>
-        <w:t>0</w:t>
-      </w:r>
-      <w:r>
-        <w:rPr>
-          <w:rFonts w:ascii="Times New Roman" w:hAnsi="Times New Roman" w:cs="Times New Roman"/>
-          <w:sz w:val="24"/>
-          <w:szCs w:val="24"/>
-        </w:rPr>
-        <w:t xml:space="preserve"> dataset. Considering the figure 11 showing the code snippet for defining the network stack (input, embedding, LSTM, GRU, dense and output layer)</w:t>
-      </w:r>
-      <w:r>
-        <w:rPr>
-          <w:rFonts w:ascii="Times New Roman" w:hAnsi="Times New Roman" w:cs="Times New Roman"/>
-          <w:sz w:val="24"/>
-          <w:szCs w:val="24"/>
-        </w:rPr>
-        <w:t>.</w:t>
-      </w:r>
-    </w:p>
-    <w:p>
-      <w:pPr>
-        <w:rPr>
-          <w:rFonts w:ascii="Times New Roman" w:hAnsi="Times New Roman" w:cs="Times New Roman"/>
-          <w:b/>
+          <w:b/>
+          <w:sz w:val="24"/>
+          <w:szCs w:val="24"/>
+        </w:rPr>
+      </w:pPr>
+      <w:r>
+        <w:rPr>
+          <w:rFonts w:ascii="Times New Roman" w:hAnsi="Times New Roman" w:cs="Times New Roman"/>
+          <w:b/>
+          <w:sz w:val="24"/>
+          <w:szCs w:val="24"/>
+        </w:rPr>
+        <w:t>4.4.1 Data Splitting</w:t>
+      </w:r>
+    </w:p>
+    <w:p>
+      <w:pPr>
+        <w:spacing w:line="480" w:lineRule="auto"/>
+        <w:jc w:val="both"/>
+        <w:rPr>
+          <w:rFonts w:ascii="Times New Roman" w:hAnsi="Times New Roman" w:cs="Times New Roman"/>
+          <w:sz w:val="24"/>
+          <w:szCs w:val="24"/>
+        </w:rPr>
+      </w:pPr>
+      <w:r>
+        <w:rPr>
+          <w:rFonts w:ascii="Times New Roman" w:hAnsi="Times New Roman" w:cs="Times New Roman"/>
+          <w:sz w:val="24"/>
+          <w:szCs w:val="24"/>
+        </w:rPr>
+        <w:t xml:space="preserve">The data splitting </w:t>
+      </w:r>
+      <w:r>
+        <w:rPr>
+          <w:rFonts w:ascii="Times New Roman" w:hAnsi="Times New Roman" w:cs="Times New Roman"/>
+          <w:sz w:val="24"/>
+          <w:szCs w:val="24"/>
+        </w:rPr>
+        <w:t>involves</w:t>
+      </w:r>
+      <w:r>
+        <w:rPr>
+          <w:rFonts w:ascii="Times New Roman" w:hAnsi="Times New Roman" w:cs="Times New Roman"/>
+          <w:sz w:val="24"/>
+          <w:szCs w:val="24"/>
+        </w:rPr>
+        <w:t xml:space="preserve"> slicing of main dataset into training (usually much) dataset and testing (smaller in comparison to training set)</w:t>
+      </w:r>
+      <w:r>
+        <w:rPr>
+          <w:rFonts w:ascii="Times New Roman" w:hAnsi="Times New Roman" w:cs="Times New Roman"/>
+          <w:sz w:val="24"/>
+          <w:szCs w:val="24"/>
+        </w:rPr>
+        <w:t xml:space="preserve">. Based on the thesis that dataset is </w:t>
+      </w:r>
+      <w:r>
+        <w:rPr>
+          <w:rFonts w:ascii="Times New Roman" w:hAnsi="Times New Roman" w:cs="Times New Roman"/>
+          <w:sz w:val="24"/>
+          <w:szCs w:val="24"/>
+        </w:rPr>
+        <w:t>split</w:t>
+      </w:r>
+      <w:r>
+        <w:rPr>
+          <w:rFonts w:ascii="Times New Roman" w:hAnsi="Times New Roman" w:cs="Times New Roman"/>
+          <w:sz w:val="24"/>
+          <w:szCs w:val="24"/>
+        </w:rPr>
+        <w:t xml:space="preserve"> into 80 percent training set and 20 percent testing set, which resulted into 1,280,000 million training datapoint and 230,000 thousand testing datapoint. The figure ten shows the code sample for achieving data</w:t>
+      </w:r>
+      <w:r>
+        <w:rPr>
+          <w:rFonts w:ascii="Times New Roman" w:hAnsi="Times New Roman" w:cs="Times New Roman"/>
+          <w:sz w:val="24"/>
+          <w:szCs w:val="24"/>
+        </w:rPr>
+        <w:t xml:space="preserve"> splitting</w:t>
+      </w:r>
+      <w:r>
+        <w:rPr>
+          <w:rFonts w:ascii="Times New Roman" w:hAnsi="Times New Roman" w:cs="Times New Roman"/>
+          <w:sz w:val="24"/>
+          <w:szCs w:val="24"/>
+        </w:rPr>
+        <w:t xml:space="preserve">. </w:t>
+      </w:r>
+    </w:p>
+    <w:p>
+      <w:pPr>
+        <w:spacing w:line="480" w:lineRule="auto"/>
+        <w:jc w:val="center"/>
+        <w:rPr>
+          <w:rFonts w:ascii="Times New Roman" w:hAnsi="Times New Roman" w:cs="Times New Roman"/>
           <w:sz w:val="24"/>
           <w:szCs w:val="24"/>
         </w:rPr>
@@ -4333,10 +4131,10 @@
         </w:rPr>
         <w:lastRenderedPageBreak/>
         <w:drawing>
-          <wp:inline distT="0" distB="0" distL="0" distR="0" wp14:anchorId="282E370B" wp14:editId="5E9EB22A">
-            <wp:extent cx="5943600" cy="3694430"/>
-            <wp:effectExtent l="0" t="0" r="0" b="1270"/>
-            <wp:docPr id="2" name="Picture 2"/>
+          <wp:inline distT="0" distB="0" distL="0" distR="0" wp14:anchorId="57BA1A7D" wp14:editId="7B37FA96">
+            <wp:extent cx="6265333" cy="3327400"/>
+            <wp:effectExtent l="0" t="0" r="2540" b="6350"/>
+            <wp:docPr id="9" name="Picture 9"/>
             <wp:cNvGraphicFramePr>
               <a:graphicFrameLocks xmlns:a="http://schemas.openxmlformats.org/drawingml/2006/main" noChangeAspect="1"/>
             </wp:cNvGraphicFramePr>
@@ -4356,7 +4154,7 @@
                   <pic:spPr>
                     <a:xfrm>
                       <a:off x="0" y="0"/>
-                      <a:ext cx="5943600" cy="3694430"/>
+                      <a:ext cx="6271721" cy="3330793"/>
                     </a:xfrm>
                     <a:prstGeom prst="rect">
                       <a:avLst/>
@@ -4382,11 +4180,37 @@
       <w:r>
         <w:rPr>
           <w:rFonts w:ascii="Times New Roman" w:hAnsi="Times New Roman" w:cs="Times New Roman"/>
-          <w:b/>
-          <w:sz w:val="24"/>
-          <w:szCs w:val="24"/>
-        </w:rPr>
-        <w:t>Figure 11. LSTM-GRU Model</w:t>
+          <w:sz w:val="24"/>
+          <w:szCs w:val="24"/>
+        </w:rPr>
+        <w:tab/>
+      </w:r>
+      <w:r>
+        <w:rPr>
+          <w:rFonts w:ascii="Times New Roman" w:hAnsi="Times New Roman" w:cs="Times New Roman"/>
+          <w:b/>
+          <w:sz w:val="24"/>
+          <w:szCs w:val="24"/>
+        </w:rPr>
+        <w:t>Figure 10. sentiment</w:t>
+      </w:r>
+      <w:r>
+        <w:rPr>
+          <w:rFonts w:ascii="Times New Roman" w:hAnsi="Times New Roman" w:cs="Times New Roman"/>
+          <w:b/>
+          <w:sz w:val="24"/>
+          <w:szCs w:val="24"/>
+        </w:rPr>
+        <w:t xml:space="preserve"> 1</w:t>
+      </w:r>
+      <w:r>
+        <w:rPr>
+          <w:rFonts w:ascii="Times New Roman" w:hAnsi="Times New Roman" w:cs="Times New Roman"/>
+          <w:b/>
+          <w:sz w:val="24"/>
+          <w:szCs w:val="24"/>
+        </w:rPr>
+        <w:t xml:space="preserve">40 data splitting. </w:t>
       </w:r>
     </w:p>
     <w:p>
@@ -4399,6 +4223,25 @@
           <w:szCs w:val="24"/>
         </w:rPr>
       </w:pPr>
+    </w:p>
+    <w:p>
+      <w:pPr>
+        <w:rPr>
+          <w:rFonts w:ascii="Times New Roman" w:hAnsi="Times New Roman" w:cs="Times New Roman"/>
+          <w:b/>
+          <w:sz w:val="24"/>
+          <w:szCs w:val="24"/>
+        </w:rPr>
+      </w:pPr>
+      <w:r>
+        <w:rPr>
+          <w:rFonts w:ascii="Times New Roman" w:hAnsi="Times New Roman" w:cs="Times New Roman"/>
+          <w:b/>
+          <w:sz w:val="24"/>
+          <w:szCs w:val="24"/>
+        </w:rPr>
+        <w:t>4.5 LSTM-GRU Model (Network Configuration)</w:t>
+      </w:r>
     </w:p>
     <w:p>
       <w:pPr>
@@ -4416,111 +4259,63 @@
           <w:sz w:val="24"/>
           <w:szCs w:val="24"/>
         </w:rPr>
-        <w:t xml:space="preserve">Furthermore, </w:t>
-      </w:r>
-      <w:r>
-        <w:rPr>
-          <w:rFonts w:ascii="Times New Roman" w:hAnsi="Times New Roman" w:cs="Times New Roman"/>
-          <w:sz w:val="24"/>
-          <w:szCs w:val="24"/>
-        </w:rPr>
-        <w:t>the vectorization</w:t>
-      </w:r>
-      <w:r>
-        <w:rPr>
-          <w:rFonts w:ascii="Times New Roman" w:hAnsi="Times New Roman" w:cs="Times New Roman"/>
-          <w:sz w:val="24"/>
-          <w:szCs w:val="24"/>
-        </w:rPr>
-        <w:t xml:space="preserve"> vocab size is assigned to the vocabulary size, embedding dimension is set to 100 and a padding length as 56. </w:t>
-      </w:r>
-      <w:r>
-        <w:rPr>
-          <w:rFonts w:ascii="Times New Roman" w:hAnsi="Times New Roman" w:cs="Times New Roman"/>
-          <w:sz w:val="24"/>
-          <w:szCs w:val="24"/>
-        </w:rPr>
-        <w:t xml:space="preserve">The LSTM-GRU model is define using the sequential API with one embedding, two layers of LSTM, two layers of GRU, one dense and output layer. The embedding layer accept vocabulary size, input length, embedding dimension as parameter, each LSTM contain 128 neurons with </w:t>
-      </w:r>
-      <w:r>
-        <w:rPr>
-          <w:rFonts w:ascii="Times New Roman" w:hAnsi="Times New Roman" w:cs="Times New Roman"/>
-          <w:sz w:val="24"/>
-          <w:szCs w:val="24"/>
-        </w:rPr>
-        <w:t>return</w:t>
-      </w:r>
-      <w:r>
-        <w:rPr>
-          <w:rFonts w:ascii="Times New Roman" w:hAnsi="Times New Roman" w:cs="Times New Roman"/>
-          <w:sz w:val="24"/>
-          <w:szCs w:val="24"/>
-        </w:rPr>
-        <w:t xml:space="preserve"> sequence to be true</w:t>
-      </w:r>
-      <w:r>
-        <w:rPr>
-          <w:rFonts w:ascii="Times New Roman" w:hAnsi="Times New Roman" w:cs="Times New Roman"/>
-          <w:sz w:val="24"/>
-          <w:szCs w:val="24"/>
-        </w:rPr>
-        <w:t xml:space="preserve">. However, the model also </w:t>
-      </w:r>
-      <w:r>
-        <w:rPr>
-          <w:rFonts w:ascii="Times New Roman" w:hAnsi="Times New Roman" w:cs="Times New Roman"/>
-          <w:sz w:val="24"/>
-          <w:szCs w:val="24"/>
-        </w:rPr>
-        <w:t>contains</w:t>
-      </w:r>
-      <w:r>
-        <w:rPr>
-          <w:rFonts w:ascii="Times New Roman" w:hAnsi="Times New Roman" w:cs="Times New Roman"/>
-          <w:sz w:val="24"/>
-          <w:szCs w:val="24"/>
-        </w:rPr>
-        <w:t xml:space="preserve"> two layers of Gated Recurrent Unit, the first GRU contain 64 neurons and the second layer contain 16 neurons with ‘relu’ as the activation function for both GRU layers. </w:t>
-      </w:r>
-      <w:r>
-        <w:rPr>
-          <w:rFonts w:ascii="Times New Roman" w:hAnsi="Times New Roman" w:cs="Times New Roman"/>
-          <w:sz w:val="24"/>
-          <w:szCs w:val="24"/>
-        </w:rPr>
-        <w:t>Finally, the model is compile with a loss function set to ‘binary_crossentropy;, optimizer set to ‘adam’, and</w:t>
-      </w:r>
-      <w:r>
-        <w:rPr>
-          <w:rFonts w:ascii="Times New Roman" w:hAnsi="Times New Roman" w:cs="Times New Roman"/>
-          <w:sz w:val="24"/>
-          <w:szCs w:val="24"/>
-        </w:rPr>
-        <w:t xml:space="preserve"> the</w:t>
-      </w:r>
-      <w:r>
-        <w:rPr>
-          <w:rFonts w:ascii="Times New Roman" w:hAnsi="Times New Roman" w:cs="Times New Roman"/>
-          <w:sz w:val="24"/>
-          <w:szCs w:val="24"/>
-        </w:rPr>
-        <w:t xml:space="preserve"> performance metric</w:t>
-      </w:r>
-      <w:r>
-        <w:rPr>
-          <w:rFonts w:ascii="Times New Roman" w:hAnsi="Times New Roman" w:cs="Times New Roman"/>
-          <w:sz w:val="24"/>
-          <w:szCs w:val="24"/>
-        </w:rPr>
-        <w:t xml:space="preserve"> is</w:t>
-      </w:r>
-      <w:r>
-        <w:rPr>
-          <w:rFonts w:ascii="Times New Roman" w:hAnsi="Times New Roman" w:cs="Times New Roman"/>
-          <w:sz w:val="24"/>
-          <w:szCs w:val="24"/>
-        </w:rPr>
-        <w:t xml:space="preserve"> set to ‘accuracy. The model configuration is summarize using the summary helper method and its show in figure 12 below. </w:t>
+        <w:t xml:space="preserve">The proposed model hybridized the Long </w:t>
+      </w:r>
+      <w:r>
+        <w:rPr>
+          <w:rFonts w:ascii="Times New Roman" w:hAnsi="Times New Roman" w:cs="Times New Roman"/>
+          <w:sz w:val="24"/>
+          <w:szCs w:val="24"/>
+        </w:rPr>
+        <w:t>short-term</w:t>
+      </w:r>
+      <w:r>
+        <w:rPr>
+          <w:rFonts w:ascii="Times New Roman" w:hAnsi="Times New Roman" w:cs="Times New Roman"/>
+          <w:sz w:val="24"/>
+          <w:szCs w:val="24"/>
+        </w:rPr>
+        <w:t xml:space="preserve"> memory and Gated Recurrent Unit network for the </w:t>
+      </w:r>
+      <w:r>
+        <w:rPr>
+          <w:rFonts w:ascii="Times New Roman" w:hAnsi="Times New Roman" w:cs="Times New Roman"/>
+          <w:sz w:val="24"/>
+          <w:szCs w:val="24"/>
+        </w:rPr>
+        <w:t>t</w:t>
+      </w:r>
+      <w:r>
+        <w:rPr>
+          <w:rFonts w:ascii="Times New Roman" w:hAnsi="Times New Roman" w:cs="Times New Roman"/>
+          <w:sz w:val="24"/>
+          <w:szCs w:val="24"/>
+        </w:rPr>
+        <w:t>raining of the tweet sentiment14</w:t>
+      </w:r>
+      <w:r>
+        <w:rPr>
+          <w:rFonts w:ascii="Times New Roman" w:hAnsi="Times New Roman" w:cs="Times New Roman"/>
+          <w:sz w:val="24"/>
+          <w:szCs w:val="24"/>
+        </w:rPr>
+        <w:t>0</w:t>
+      </w:r>
+      <w:r>
+        <w:rPr>
+          <w:rFonts w:ascii="Times New Roman" w:hAnsi="Times New Roman" w:cs="Times New Roman"/>
+          <w:sz w:val="24"/>
+          <w:szCs w:val="24"/>
+        </w:rPr>
+        <w:t xml:space="preserve"> dataset. Considering the figure 11 showing the code snippet for defining the network stack (input, embedding, LSTM, GRU, dense and output layer)</w:t>
+      </w:r>
+      <w:r>
+        <w:rPr>
+          <w:rFonts w:ascii="Times New Roman" w:hAnsi="Times New Roman" w:cs="Times New Roman"/>
+          <w:sz w:val="24"/>
+          <w:szCs w:val="24"/>
+        </w:rPr>
+        <w:t>.</w:t>
       </w:r>
     </w:p>
     <w:p>
@@ -4538,10 +4333,10 @@
         </w:rPr>
         <w:lastRenderedPageBreak/>
         <w:drawing>
-          <wp:inline distT="0" distB="0" distL="0" distR="0" wp14:anchorId="4F93C84B" wp14:editId="1694246A">
-            <wp:extent cx="5943600" cy="3854450"/>
-            <wp:effectExtent l="0" t="0" r="0" b="0"/>
-            <wp:docPr id="3" name="Picture 3"/>
+          <wp:inline distT="0" distB="0" distL="0" distR="0" wp14:anchorId="282E370B" wp14:editId="5E9EB22A">
+            <wp:extent cx="5943600" cy="3694430"/>
+            <wp:effectExtent l="0" t="0" r="0" b="1270"/>
+            <wp:docPr id="2" name="Picture 2"/>
             <wp:cNvGraphicFramePr>
               <a:graphicFrameLocks xmlns:a="http://schemas.openxmlformats.org/drawingml/2006/main" noChangeAspect="1"/>
             </wp:cNvGraphicFramePr>
@@ -4561,7 +4356,7 @@
                   <pic:spPr>
                     <a:xfrm>
                       <a:off x="0" y="0"/>
-                      <a:ext cx="5943600" cy="3854450"/>
+                      <a:ext cx="5943600" cy="3694430"/>
                     </a:xfrm>
                     <a:prstGeom prst="rect">
                       <a:avLst/>
@@ -4591,82 +4386,19 @@
           <w:sz w:val="24"/>
           <w:szCs w:val="24"/>
         </w:rPr>
-        <w:t>Figure 12. LSTM-GRU Model Summary</w:t>
-      </w:r>
-    </w:p>
-    <w:p>
-      <w:pPr>
-        <w:spacing w:line="480" w:lineRule="auto"/>
-        <w:rPr>
-          <w:rFonts w:ascii="Times New Roman" w:hAnsi="Times New Roman" w:cs="Times New Roman"/>
-          <w:sz w:val="24"/>
-          <w:szCs w:val="24"/>
-        </w:rPr>
-      </w:pPr>
-      <w:r>
-        <w:rPr>
-          <w:rFonts w:ascii="Times New Roman" w:hAnsi="Times New Roman" w:cs="Times New Roman"/>
-          <w:sz w:val="24"/>
-          <w:szCs w:val="24"/>
-        </w:rPr>
-        <w:t>th</w:t>
-      </w:r>
-      <w:r>
-        <w:rPr>
-          <w:rFonts w:ascii="Times New Roman" w:hAnsi="Times New Roman" w:cs="Times New Roman"/>
-          <w:sz w:val="24"/>
-          <w:szCs w:val="24"/>
-        </w:rPr>
-        <w:t>e figure 12, show a summary configuration of the model by specifying each layer, output shape and param as column.</w:t>
-      </w:r>
-      <w:r>
-        <w:rPr>
-          <w:rFonts w:ascii="Times New Roman" w:hAnsi="Times New Roman" w:cs="Times New Roman"/>
-          <w:sz w:val="24"/>
-          <w:szCs w:val="24"/>
-        </w:rPr>
-        <w:t xml:space="preserve"> A total parameter of 72,796,033 is generated with 72,796,033 trainable </w:t>
-      </w:r>
-      <w:r>
-        <w:rPr>
-          <w:rFonts w:ascii="Times New Roman" w:hAnsi="Times New Roman" w:cs="Times New Roman"/>
-          <w:sz w:val="24"/>
-          <w:szCs w:val="24"/>
-        </w:rPr>
-        <w:t xml:space="preserve">and 0 </w:t>
-      </w:r>
-      <w:r>
-        <w:rPr>
-          <w:rFonts w:ascii="Times New Roman" w:hAnsi="Times New Roman" w:cs="Times New Roman"/>
-          <w:sz w:val="24"/>
-          <w:szCs w:val="24"/>
-        </w:rPr>
-        <w:t>non-trainable</w:t>
-      </w:r>
-      <w:r>
-        <w:rPr>
-          <w:rFonts w:ascii="Times New Roman" w:hAnsi="Times New Roman" w:cs="Times New Roman"/>
-          <w:sz w:val="24"/>
-          <w:szCs w:val="24"/>
-        </w:rPr>
-        <w:t xml:space="preserve"> </w:t>
-      </w:r>
-      <w:r>
-        <w:rPr>
-          <w:rFonts w:ascii="Times New Roman" w:hAnsi="Times New Roman" w:cs="Times New Roman"/>
-          <w:sz w:val="24"/>
-          <w:szCs w:val="24"/>
-        </w:rPr>
-        <w:t>parameter</w:t>
-      </w:r>
-      <w:r>
-        <w:rPr>
-          <w:rFonts w:ascii="Times New Roman" w:hAnsi="Times New Roman" w:cs="Times New Roman"/>
-          <w:sz w:val="24"/>
-          <w:szCs w:val="24"/>
-        </w:rPr>
-        <w:t>.</w:t>
-      </w:r>
+        <w:t>Figure 11. LSTM-GRU Model</w:t>
+      </w:r>
+    </w:p>
+    <w:p>
+      <w:pPr>
+        <w:jc w:val="center"/>
+        <w:rPr>
+          <w:rFonts w:ascii="Times New Roman" w:hAnsi="Times New Roman" w:cs="Times New Roman"/>
+          <w:b/>
+          <w:sz w:val="24"/>
+          <w:szCs w:val="24"/>
+        </w:rPr>
+      </w:pPr>
     </w:p>
     <w:p>
       <w:pPr>
@@ -4684,157 +4416,118 @@
           <w:sz w:val="24"/>
           <w:szCs w:val="24"/>
         </w:rPr>
-        <w:t xml:space="preserve">However, a word embedding matrix is generated to hold or assign the weight of each word embedding representation in the vocabulary. A weighted matrix of dimension vocab size by 100 if generated. </w:t>
-      </w:r>
-      <w:r>
-        <w:rPr>
-          <w:rFonts w:ascii="Times New Roman" w:hAnsi="Times New Roman" w:cs="Times New Roman"/>
-          <w:sz w:val="24"/>
-          <w:szCs w:val="24"/>
-        </w:rPr>
-        <w:t xml:space="preserve">Then finally the weighted matrix is passed to the proposed </w:t>
-      </w:r>
-      <w:r>
-        <w:rPr>
-          <w:rFonts w:ascii="Times New Roman" w:hAnsi="Times New Roman" w:cs="Times New Roman"/>
-          <w:sz w:val="24"/>
-          <w:szCs w:val="24"/>
-        </w:rPr>
-        <w:t>hybrid</w:t>
-      </w:r>
-      <w:r>
-        <w:rPr>
-          <w:rFonts w:ascii="Times New Roman" w:hAnsi="Times New Roman" w:cs="Times New Roman"/>
-          <w:sz w:val="24"/>
-          <w:szCs w:val="24"/>
-        </w:rPr>
-        <w:t xml:space="preserve"> model</w:t>
-      </w:r>
-      <w:r>
-        <w:rPr>
-          <w:rFonts w:ascii="Times New Roman" w:hAnsi="Times New Roman" w:cs="Times New Roman"/>
-          <w:sz w:val="24"/>
-          <w:szCs w:val="24"/>
-        </w:rPr>
-        <w:t xml:space="preserve"> via the embedding layer. </w:t>
-      </w:r>
-      <w:r>
-        <w:rPr>
-          <w:rFonts w:ascii="Times New Roman" w:hAnsi="Times New Roman" w:cs="Times New Roman"/>
-          <w:sz w:val="24"/>
-          <w:szCs w:val="24"/>
-        </w:rPr>
-        <w:t xml:space="preserve"> </w:t>
-      </w:r>
-    </w:p>
-    <w:p>
-      <w:pPr>
-        <w:rPr>
-          <w:rFonts w:ascii="Times New Roman" w:hAnsi="Times New Roman" w:cs="Times New Roman"/>
-          <w:b/>
-          <w:sz w:val="24"/>
-          <w:szCs w:val="24"/>
-        </w:rPr>
-      </w:pPr>
-      <w:r>
-        <w:rPr>
-          <w:rFonts w:ascii="Times New Roman" w:hAnsi="Times New Roman" w:cs="Times New Roman"/>
-          <w:b/>
-          <w:sz w:val="24"/>
-          <w:szCs w:val="24"/>
-        </w:rPr>
-        <w:t>4.6 Result and Discussion</w:t>
-      </w:r>
-    </w:p>
-    <w:p>
-      <w:pPr>
-        <w:spacing w:line="480" w:lineRule="auto"/>
-        <w:jc w:val="both"/>
-        <w:rPr>
-          <w:rFonts w:ascii="Times New Roman" w:hAnsi="Times New Roman" w:cs="Times New Roman"/>
-          <w:sz w:val="24"/>
-          <w:szCs w:val="24"/>
-        </w:rPr>
-      </w:pPr>
-      <w:r>
-        <w:rPr>
-          <w:rFonts w:ascii="Times New Roman" w:hAnsi="Times New Roman" w:cs="Times New Roman"/>
-          <w:sz w:val="24"/>
-          <w:szCs w:val="24"/>
-        </w:rPr>
-        <w:t xml:space="preserve">The Proposed Long </w:t>
-      </w:r>
-      <w:r>
-        <w:rPr>
-          <w:rFonts w:ascii="Times New Roman" w:hAnsi="Times New Roman" w:cs="Times New Roman"/>
-          <w:sz w:val="24"/>
-          <w:szCs w:val="24"/>
-        </w:rPr>
-        <w:t>Short-Term</w:t>
-      </w:r>
-      <w:r>
-        <w:rPr>
-          <w:rFonts w:ascii="Times New Roman" w:hAnsi="Times New Roman" w:cs="Times New Roman"/>
-          <w:sz w:val="24"/>
-          <w:szCs w:val="24"/>
-        </w:rPr>
-        <w:t xml:space="preserve"> Memory (LSTM) and Gated Recurrent Unit (GRU)</w:t>
-      </w:r>
-      <w:r>
-        <w:rPr>
-          <w:rFonts w:ascii="Times New Roman" w:hAnsi="Times New Roman" w:cs="Times New Roman"/>
-          <w:sz w:val="24"/>
-          <w:szCs w:val="24"/>
-        </w:rPr>
-        <w:t xml:space="preserve"> model</w:t>
-      </w:r>
-      <w:r>
-        <w:rPr>
-          <w:rFonts w:ascii="Times New Roman" w:hAnsi="Times New Roman" w:cs="Times New Roman"/>
-          <w:sz w:val="24"/>
-          <w:szCs w:val="24"/>
-        </w:rPr>
-        <w:t xml:space="preserve"> </w:t>
-      </w:r>
-      <w:r>
-        <w:rPr>
-          <w:rFonts w:ascii="Times New Roman" w:hAnsi="Times New Roman" w:cs="Times New Roman"/>
-          <w:sz w:val="24"/>
-          <w:szCs w:val="24"/>
-        </w:rPr>
-        <w:t xml:space="preserve">is trained with the training datapoint in three (3) epoch (Iterations) </w:t>
-      </w:r>
-      <w:r>
-        <w:rPr>
-          <w:rFonts w:ascii="Times New Roman" w:hAnsi="Times New Roman" w:cs="Times New Roman"/>
-          <w:sz w:val="24"/>
-          <w:szCs w:val="24"/>
-        </w:rPr>
-        <w:t xml:space="preserve">with </w:t>
-      </w:r>
-      <w:r>
-        <w:rPr>
-          <w:rFonts w:ascii="Times New Roman" w:hAnsi="Times New Roman" w:cs="Times New Roman"/>
-          <w:sz w:val="24"/>
-          <w:szCs w:val="24"/>
-        </w:rPr>
-        <w:t xml:space="preserve">training accuracy </w:t>
-      </w:r>
-      <w:r>
-        <w:rPr>
-          <w:rFonts w:ascii="Times New Roman" w:hAnsi="Times New Roman" w:cs="Times New Roman"/>
-          <w:sz w:val="24"/>
-          <w:szCs w:val="24"/>
-        </w:rPr>
-        <w:t>of 0.9034 and testing accuracy of 0.9257 percent is achieved</w:t>
-      </w:r>
-    </w:p>
-    <w:p>
-      <w:pPr>
-        <w:spacing w:line="480" w:lineRule="auto"/>
-        <w:jc w:val="both"/>
-        <w:rPr>
-          <w:rFonts w:ascii="Times New Roman" w:hAnsi="Times New Roman" w:cs="Times New Roman"/>
+        <w:t xml:space="preserve">Furthermore, </w:t>
+      </w:r>
+      <w:r>
+        <w:rPr>
+          <w:rFonts w:ascii="Times New Roman" w:hAnsi="Times New Roman" w:cs="Times New Roman"/>
+          <w:sz w:val="24"/>
+          <w:szCs w:val="24"/>
+        </w:rPr>
+        <w:t>the vectorization</w:t>
+      </w:r>
+      <w:r>
+        <w:rPr>
+          <w:rFonts w:ascii="Times New Roman" w:hAnsi="Times New Roman" w:cs="Times New Roman"/>
+          <w:sz w:val="24"/>
+          <w:szCs w:val="24"/>
+        </w:rPr>
+        <w:t xml:space="preserve"> vocab size is assigned to the vocabulary size, embedding dimension is set to 100 and a padding length as 56. </w:t>
+      </w:r>
+      <w:r>
+        <w:rPr>
+          <w:rFonts w:ascii="Times New Roman" w:hAnsi="Times New Roman" w:cs="Times New Roman"/>
+          <w:sz w:val="24"/>
+          <w:szCs w:val="24"/>
+        </w:rPr>
+        <w:t xml:space="preserve">The LSTM-GRU model is define using the sequential API with one embedding, two layers of LSTM, two layers of GRU, one dense and output layer. The embedding layer accept vocabulary size, input length, embedding dimension as parameter, each LSTM contain 128 neurons with </w:t>
+      </w:r>
+      <w:r>
+        <w:rPr>
+          <w:rFonts w:ascii="Times New Roman" w:hAnsi="Times New Roman" w:cs="Times New Roman"/>
+          <w:sz w:val="24"/>
+          <w:szCs w:val="24"/>
+        </w:rPr>
+        <w:t>return</w:t>
+      </w:r>
+      <w:r>
+        <w:rPr>
+          <w:rFonts w:ascii="Times New Roman" w:hAnsi="Times New Roman" w:cs="Times New Roman"/>
+          <w:sz w:val="24"/>
+          <w:szCs w:val="24"/>
+        </w:rPr>
+        <w:t xml:space="preserve"> sequence to be true</w:t>
+      </w:r>
+      <w:r>
+        <w:rPr>
+          <w:rFonts w:ascii="Times New Roman" w:hAnsi="Times New Roman" w:cs="Times New Roman"/>
+          <w:sz w:val="24"/>
+          <w:szCs w:val="24"/>
+        </w:rPr>
+        <w:t xml:space="preserve">. However, the model also </w:t>
+      </w:r>
+      <w:r>
+        <w:rPr>
+          <w:rFonts w:ascii="Times New Roman" w:hAnsi="Times New Roman" w:cs="Times New Roman"/>
+          <w:sz w:val="24"/>
+          <w:szCs w:val="24"/>
+        </w:rPr>
+        <w:t>contains</w:t>
+      </w:r>
+      <w:r>
+        <w:rPr>
+          <w:rFonts w:ascii="Times New Roman" w:hAnsi="Times New Roman" w:cs="Times New Roman"/>
+          <w:sz w:val="24"/>
+          <w:szCs w:val="24"/>
+        </w:rPr>
+        <w:t xml:space="preserve"> two layers of Gated Recurrent Unit, the first GRU contain 64 neurons and the second layer contain 16 neurons with ‘relu’ as the activation function for both GRU layers. </w:t>
+      </w:r>
+      <w:r>
+        <w:rPr>
+          <w:rFonts w:ascii="Times New Roman" w:hAnsi="Times New Roman" w:cs="Times New Roman"/>
+          <w:sz w:val="24"/>
+          <w:szCs w:val="24"/>
+        </w:rPr>
+        <w:t>Finally, the model is compile with a loss function set to ‘binary_crossentropy;, optimizer set to ‘adam’, and</w:t>
+      </w:r>
+      <w:r>
+        <w:rPr>
+          <w:rFonts w:ascii="Times New Roman" w:hAnsi="Times New Roman" w:cs="Times New Roman"/>
+          <w:sz w:val="24"/>
+          <w:szCs w:val="24"/>
+        </w:rPr>
+        <w:t xml:space="preserve"> the</w:t>
+      </w:r>
+      <w:r>
+        <w:rPr>
+          <w:rFonts w:ascii="Times New Roman" w:hAnsi="Times New Roman" w:cs="Times New Roman"/>
+          <w:sz w:val="24"/>
+          <w:szCs w:val="24"/>
+        </w:rPr>
+        <w:t xml:space="preserve"> performance metric</w:t>
+      </w:r>
+      <w:r>
+        <w:rPr>
+          <w:rFonts w:ascii="Times New Roman" w:hAnsi="Times New Roman" w:cs="Times New Roman"/>
+          <w:sz w:val="24"/>
+          <w:szCs w:val="24"/>
+        </w:rPr>
+        <w:t xml:space="preserve"> is</w:t>
+      </w:r>
+      <w:r>
+        <w:rPr>
+          <w:rFonts w:ascii="Times New Roman" w:hAnsi="Times New Roman" w:cs="Times New Roman"/>
+          <w:sz w:val="24"/>
+          <w:szCs w:val="24"/>
+        </w:rPr>
+        <w:t xml:space="preserve"> set to ‘accuracy. The model configuration is summarize using the summary helper method and its show in figure 12 below. </w:t>
+      </w:r>
+    </w:p>
+    <w:p>
+      <w:pPr>
+        <w:rPr>
+          <w:rFonts w:ascii="Times New Roman" w:hAnsi="Times New Roman" w:cs="Times New Roman"/>
+          <w:b/>
           <w:sz w:val="24"/>
           <w:szCs w:val="24"/>
         </w:rPr>
@@ -4845,10 +4538,10 @@
         </w:rPr>
         <w:lastRenderedPageBreak/>
         <w:drawing>
-          <wp:inline distT="0" distB="0" distL="0" distR="0" wp14:anchorId="7A68377A" wp14:editId="4FAEB083">
-            <wp:extent cx="5772150" cy="2095500"/>
+          <wp:inline distT="0" distB="0" distL="0" distR="0" wp14:anchorId="4F93C84B" wp14:editId="1694246A">
+            <wp:extent cx="5943600" cy="3854450"/>
             <wp:effectExtent l="0" t="0" r="0" b="0"/>
-            <wp:docPr id="8" name="Picture 8"/>
+            <wp:docPr id="3" name="Picture 3"/>
             <wp:cNvGraphicFramePr>
               <a:graphicFrameLocks xmlns:a="http://schemas.openxmlformats.org/drawingml/2006/main" noChangeAspect="1"/>
             </wp:cNvGraphicFramePr>
@@ -4868,7 +4561,7 @@
                   <pic:spPr>
                     <a:xfrm>
                       <a:off x="0" y="0"/>
-                      <a:ext cx="5772150" cy="2095500"/>
+                      <a:ext cx="5943600" cy="3854450"/>
                     </a:xfrm>
                     <a:prstGeom prst="rect">
                       <a:avLst/>
@@ -4898,16 +4591,7 @@
           <w:sz w:val="24"/>
           <w:szCs w:val="24"/>
         </w:rPr>
-        <w:t>Figure 13</w:t>
-      </w:r>
-      <w:r>
-        <w:rPr>
-          <w:rFonts w:ascii="Times New Roman" w:hAnsi="Times New Roman" w:cs="Times New Roman"/>
-          <w:b/>
-          <w:sz w:val="24"/>
-          <w:szCs w:val="24"/>
-        </w:rPr>
-        <w:t>. LSTM-GRU training and evaluation process</w:t>
+        <w:t>Figure 12. LSTM-GRU Model Summary</w:t>
       </w:r>
     </w:p>
     <w:p>
@@ -4925,119 +4609,39 @@
           <w:sz w:val="24"/>
           <w:szCs w:val="24"/>
         </w:rPr>
-        <w:t xml:space="preserve">Moreover, to access the performance of the proposed model various performance metrics is considered such as; </w:t>
-      </w:r>
-    </w:p>
-    <w:p>
-      <w:pPr>
-        <w:pStyle w:val="ListParagraph"/>
-        <w:numPr>
-          <w:ilvl w:val="0"/>
-          <w:numId w:val="3"/>
-        </w:numPr>
-        <w:spacing w:line="480" w:lineRule="auto"/>
-        <w:rPr>
-          <w:rFonts w:ascii="Times New Roman" w:hAnsi="Times New Roman" w:cs="Times New Roman"/>
-          <w:sz w:val="24"/>
-          <w:szCs w:val="24"/>
-        </w:rPr>
-      </w:pPr>
-      <w:r>
-        <w:rPr>
-          <w:rFonts w:ascii="Times New Roman" w:hAnsi="Times New Roman" w:cs="Times New Roman"/>
-          <w:b/>
-          <w:sz w:val="24"/>
-          <w:szCs w:val="24"/>
-        </w:rPr>
-        <w:t>Accuracy</w:t>
-      </w:r>
-      <w:r>
-        <w:rPr>
-          <w:rFonts w:ascii="Times New Roman" w:hAnsi="Times New Roman" w:cs="Times New Roman"/>
-          <w:sz w:val="24"/>
-          <w:szCs w:val="24"/>
-        </w:rPr>
-        <w:t xml:space="preserve">: this denote an approach used in measuring the performance of machine or deep learning model. It basically </w:t>
-      </w:r>
-      <w:r>
-        <w:rPr>
-          <w:rFonts w:ascii="Times New Roman" w:hAnsi="Times New Roman" w:cs="Times New Roman"/>
-          <w:sz w:val="24"/>
-          <w:szCs w:val="24"/>
-        </w:rPr>
-        <w:t>expresses</w:t>
-      </w:r>
-      <w:r>
-        <w:rPr>
-          <w:rFonts w:ascii="Times New Roman" w:hAnsi="Times New Roman" w:cs="Times New Roman"/>
-          <w:sz w:val="24"/>
-          <w:szCs w:val="24"/>
-        </w:rPr>
-        <w:t xml:space="preserve"> in percentage and it calculate the prediction value against the true prediction value. </w:t>
-      </w:r>
-    </w:p>
-    <w:p>
-      <w:pPr>
-        <w:pStyle w:val="ListParagraph"/>
-        <w:numPr>
-          <w:ilvl w:val="0"/>
-          <w:numId w:val="3"/>
-        </w:numPr>
-        <w:spacing w:line="480" w:lineRule="auto"/>
-        <w:rPr>
-          <w:rFonts w:ascii="Times New Roman" w:hAnsi="Times New Roman" w:cs="Times New Roman"/>
-          <w:sz w:val="24"/>
-          <w:szCs w:val="24"/>
-        </w:rPr>
-      </w:pPr>
-      <w:r>
-        <w:rPr>
-          <w:rFonts w:ascii="Times New Roman" w:hAnsi="Times New Roman" w:cs="Times New Roman"/>
-          <w:b/>
-          <w:sz w:val="24"/>
-          <w:szCs w:val="24"/>
-        </w:rPr>
-        <w:t>Precision</w:t>
-      </w:r>
-      <w:r>
-        <w:rPr>
-          <w:rFonts w:ascii="Times New Roman" w:hAnsi="Times New Roman" w:cs="Times New Roman"/>
-          <w:sz w:val="24"/>
-          <w:szCs w:val="24"/>
-        </w:rPr>
-        <w:t xml:space="preserve">: This is one of the machine learning model performance indicator, which shows the quality of a positive prediction that is made by the developed model. </w:t>
-      </w:r>
-    </w:p>
-    <w:p>
-      <w:pPr>
-        <w:pStyle w:val="ListParagraph"/>
-        <w:numPr>
-          <w:ilvl w:val="0"/>
-          <w:numId w:val="3"/>
-        </w:numPr>
-        <w:spacing w:line="480" w:lineRule="auto"/>
-        <w:rPr>
-          <w:rFonts w:ascii="Times New Roman" w:hAnsi="Times New Roman" w:cs="Times New Roman"/>
-          <w:sz w:val="24"/>
-          <w:szCs w:val="24"/>
-        </w:rPr>
-      </w:pPr>
-      <w:r>
-        <w:rPr>
-          <w:rFonts w:ascii="Times New Roman" w:hAnsi="Times New Roman" w:cs="Times New Roman"/>
-          <w:b/>
-          <w:sz w:val="24"/>
-          <w:szCs w:val="24"/>
-        </w:rPr>
-        <w:t>Recall</w:t>
-      </w:r>
-      <w:r>
-        <w:rPr>
-          <w:rFonts w:ascii="Times New Roman" w:hAnsi="Times New Roman" w:cs="Times New Roman"/>
-          <w:sz w:val="24"/>
-          <w:szCs w:val="24"/>
-        </w:rPr>
-        <w:t>:</w:t>
+        <w:t>th</w:t>
+      </w:r>
+      <w:r>
+        <w:rPr>
+          <w:rFonts w:ascii="Times New Roman" w:hAnsi="Times New Roman" w:cs="Times New Roman"/>
+          <w:sz w:val="24"/>
+          <w:szCs w:val="24"/>
+        </w:rPr>
+        <w:t>e figure 12, show a summary configuration of the model by specifying each layer, output shape and param as column.</w:t>
+      </w:r>
+      <w:r>
+        <w:rPr>
+          <w:rFonts w:ascii="Times New Roman" w:hAnsi="Times New Roman" w:cs="Times New Roman"/>
+          <w:sz w:val="24"/>
+          <w:szCs w:val="24"/>
+        </w:rPr>
+        <w:t xml:space="preserve"> A total parameter of 72,796,033 is generated with 72,796,033 trainable </w:t>
+      </w:r>
+      <w:r>
+        <w:rPr>
+          <w:rFonts w:ascii="Times New Roman" w:hAnsi="Times New Roman" w:cs="Times New Roman"/>
+          <w:sz w:val="24"/>
+          <w:szCs w:val="24"/>
+        </w:rPr>
+        <w:t xml:space="preserve">and 0 </w:t>
+      </w:r>
+      <w:r>
+        <w:rPr>
+          <w:rFonts w:ascii="Times New Roman" w:hAnsi="Times New Roman" w:cs="Times New Roman"/>
+          <w:sz w:val="24"/>
+          <w:szCs w:val="24"/>
+        </w:rPr>
+        <w:t>non-trainable</w:t>
       </w:r>
       <w:r>
         <w:rPr>
@@ -5053,56 +4657,15 @@
           <w:sz w:val="24"/>
           <w:szCs w:val="24"/>
         </w:rPr>
-        <w:t xml:space="preserve">This metrics compute the ratio between the number of positive samples that are correctly classify against the positive total number of positive samples. </w:t>
-      </w:r>
-    </w:p>
-    <w:p>
-      <w:pPr>
-        <w:pStyle w:val="ListParagraph"/>
-        <w:numPr>
-          <w:ilvl w:val="0"/>
-          <w:numId w:val="3"/>
-        </w:numPr>
-        <w:spacing w:line="480" w:lineRule="auto"/>
-        <w:rPr>
-          <w:rFonts w:ascii="Times New Roman" w:hAnsi="Times New Roman" w:cs="Times New Roman"/>
-          <w:sz w:val="24"/>
-          <w:szCs w:val="24"/>
-        </w:rPr>
-      </w:pPr>
-      <w:r>
-        <w:rPr>
-          <w:rFonts w:ascii="Times New Roman" w:hAnsi="Times New Roman" w:cs="Times New Roman"/>
-          <w:b/>
-          <w:sz w:val="24"/>
-          <w:szCs w:val="24"/>
-        </w:rPr>
-        <w:t>F1</w:t>
-      </w:r>
-      <w:r>
-        <w:rPr>
-          <w:rFonts w:ascii="Times New Roman" w:hAnsi="Times New Roman" w:cs="Times New Roman"/>
-          <w:sz w:val="24"/>
-          <w:szCs w:val="24"/>
-        </w:rPr>
-        <w:t>-</w:t>
-      </w:r>
-      <w:r>
-        <w:rPr>
-          <w:rFonts w:ascii="Times New Roman" w:hAnsi="Times New Roman" w:cs="Times New Roman"/>
-          <w:b/>
-          <w:sz w:val="24"/>
-          <w:szCs w:val="24"/>
-        </w:rPr>
-        <w:t>score</w:t>
-      </w:r>
-      <w:r>
-        <w:rPr>
-          <w:rFonts w:ascii="Times New Roman" w:hAnsi="Times New Roman" w:cs="Times New Roman"/>
-          <w:sz w:val="24"/>
-          <w:szCs w:val="24"/>
-        </w:rPr>
-        <w:t>: It’s the measure of model’s accuracy on each classes in a dataset.</w:t>
+        <w:t>parameter</w:t>
+      </w:r>
+      <w:r>
+        <w:rPr>
+          <w:rFonts w:ascii="Times New Roman" w:hAnsi="Times New Roman" w:cs="Times New Roman"/>
+          <w:sz w:val="24"/>
+          <w:szCs w:val="24"/>
+        </w:rPr>
+        <w:t>.</w:t>
       </w:r>
     </w:p>
     <w:p>
@@ -5121,111 +4684,66 @@
           <w:sz w:val="24"/>
           <w:szCs w:val="24"/>
         </w:rPr>
-        <w:t xml:space="preserve">The figure 14 show the result gotten under the performance metrics </w:t>
-      </w:r>
-      <w:r>
-        <w:rPr>
-          <w:rFonts w:ascii="Times New Roman" w:hAnsi="Times New Roman" w:cs="Times New Roman"/>
-          <w:sz w:val="24"/>
-          <w:szCs w:val="24"/>
-        </w:rPr>
-        <w:t xml:space="preserve">listed </w:t>
-      </w:r>
-      <w:r>
-        <w:rPr>
-          <w:rFonts w:ascii="Times New Roman" w:hAnsi="Times New Roman" w:cs="Times New Roman"/>
-          <w:sz w:val="24"/>
-          <w:szCs w:val="24"/>
-        </w:rPr>
-        <w:t>earlier,</w:t>
-      </w:r>
-      <w:r>
-        <w:rPr>
-          <w:rFonts w:ascii="Times New Roman" w:hAnsi="Times New Roman" w:cs="Times New Roman"/>
-          <w:sz w:val="24"/>
-          <w:szCs w:val="24"/>
-        </w:rPr>
-        <w:t xml:space="preserve"> using the inbuilt</w:t>
-      </w:r>
-      <w:r>
-        <w:rPr>
-          <w:rFonts w:ascii="Times New Roman" w:hAnsi="Times New Roman" w:cs="Times New Roman"/>
-          <w:sz w:val="24"/>
-          <w:szCs w:val="24"/>
-        </w:rPr>
-        <w:t xml:space="preserve"> ‘sklearn’ python module. Based on the figure </w:t>
-      </w:r>
-      <w:r>
-        <w:rPr>
-          <w:rFonts w:ascii="Times New Roman" w:hAnsi="Times New Roman" w:cs="Times New Roman"/>
-          <w:sz w:val="24"/>
-          <w:szCs w:val="24"/>
-        </w:rPr>
-        <w:t>the</w:t>
-      </w:r>
-      <w:r>
-        <w:rPr>
-          <w:rFonts w:ascii="Times New Roman" w:hAnsi="Times New Roman" w:cs="Times New Roman"/>
-          <w:sz w:val="24"/>
-          <w:szCs w:val="24"/>
-        </w:rPr>
-        <w:t xml:space="preserve"> accuracy of 92% is achieved for class </w:t>
-      </w:r>
-      <w:r>
-        <w:rPr>
-          <w:rFonts w:ascii="Times New Roman" w:hAnsi="Times New Roman" w:cs="Times New Roman"/>
-          <w:sz w:val="24"/>
-          <w:szCs w:val="24"/>
-        </w:rPr>
-        <w:t xml:space="preserve">negative sentiment, while 93% percent is achieved for </w:t>
-      </w:r>
-      <w:r>
-        <w:rPr>
-          <w:rFonts w:ascii="Times New Roman" w:hAnsi="Times New Roman" w:cs="Times New Roman"/>
-          <w:sz w:val="24"/>
-          <w:szCs w:val="24"/>
-        </w:rPr>
-        <w:t>the</w:t>
-      </w:r>
-      <w:r>
-        <w:rPr>
-          <w:rFonts w:ascii="Times New Roman" w:hAnsi="Times New Roman" w:cs="Times New Roman"/>
-          <w:sz w:val="24"/>
-          <w:szCs w:val="24"/>
-        </w:rPr>
-        <w:t xml:space="preserve"> positive sentiment </w:t>
-      </w:r>
-      <w:r>
-        <w:rPr>
-          <w:rFonts w:ascii="Times New Roman" w:hAnsi="Times New Roman" w:cs="Times New Roman"/>
-          <w:sz w:val="24"/>
-          <w:szCs w:val="24"/>
-        </w:rPr>
-        <w:t xml:space="preserve">class </w:t>
-      </w:r>
-      <w:r>
-        <w:rPr>
-          <w:rFonts w:ascii="Times New Roman" w:hAnsi="Times New Roman" w:cs="Times New Roman"/>
-          <w:sz w:val="24"/>
-          <w:szCs w:val="24"/>
-        </w:rPr>
-        <w:t xml:space="preserve">and both class </w:t>
-      </w:r>
-      <w:r>
-        <w:rPr>
-          <w:rFonts w:ascii="Times New Roman" w:hAnsi="Times New Roman" w:cs="Times New Roman"/>
-          <w:sz w:val="24"/>
-          <w:szCs w:val="24"/>
-        </w:rPr>
-        <w:t>achieved</w:t>
-      </w:r>
-      <w:r>
-        <w:rPr>
-          <w:rFonts w:ascii="Times New Roman" w:hAnsi="Times New Roman" w:cs="Times New Roman"/>
-          <w:sz w:val="24"/>
-          <w:szCs w:val="24"/>
-        </w:rPr>
-        <w:t xml:space="preserve"> and average accuracy of 93%. </w:t>
+        <w:t xml:space="preserve">However, a word embedding matrix is generated to hold or assign the weight of each word embedding representation in the vocabulary. A weighted matrix of dimension vocab size by 100 if generated. </w:t>
+      </w:r>
+      <w:r>
+        <w:rPr>
+          <w:rFonts w:ascii="Times New Roman" w:hAnsi="Times New Roman" w:cs="Times New Roman"/>
+          <w:sz w:val="24"/>
+          <w:szCs w:val="24"/>
+        </w:rPr>
+        <w:t xml:space="preserve">Then finally the weighted matrix is passed to the proposed </w:t>
+      </w:r>
+      <w:r>
+        <w:rPr>
+          <w:rFonts w:ascii="Times New Roman" w:hAnsi="Times New Roman" w:cs="Times New Roman"/>
+          <w:sz w:val="24"/>
+          <w:szCs w:val="24"/>
+        </w:rPr>
+        <w:t>hybrid</w:t>
+      </w:r>
+      <w:r>
+        <w:rPr>
+          <w:rFonts w:ascii="Times New Roman" w:hAnsi="Times New Roman" w:cs="Times New Roman"/>
+          <w:sz w:val="24"/>
+          <w:szCs w:val="24"/>
+        </w:rPr>
+        <w:t xml:space="preserve"> model</w:t>
+      </w:r>
+      <w:r>
+        <w:rPr>
+          <w:rFonts w:ascii="Times New Roman" w:hAnsi="Times New Roman" w:cs="Times New Roman"/>
+          <w:sz w:val="24"/>
+          <w:szCs w:val="24"/>
+        </w:rPr>
+        <w:t xml:space="preserve"> via the embedding layer. </w:t>
+      </w:r>
+      <w:r>
+        <w:rPr>
+          <w:rFonts w:ascii="Times New Roman" w:hAnsi="Times New Roman" w:cs="Times New Roman"/>
+          <w:sz w:val="24"/>
+          <w:szCs w:val="24"/>
+        </w:rPr>
+        <w:t xml:space="preserve"> </w:t>
+      </w:r>
+    </w:p>
+    <w:p>
+      <w:pPr>
+        <w:rPr>
+          <w:rFonts w:ascii="Times New Roman" w:hAnsi="Times New Roman" w:cs="Times New Roman"/>
+          <w:b/>
+          <w:sz w:val="24"/>
+          <w:szCs w:val="24"/>
+        </w:rPr>
+      </w:pPr>
+      <w:r>
+        <w:rPr>
+          <w:rFonts w:ascii="Times New Roman" w:hAnsi="Times New Roman" w:cs="Times New Roman"/>
+          <w:b/>
+          <w:sz w:val="24"/>
+          <w:szCs w:val="24"/>
+        </w:rPr>
+        <w:t>4.6 Result and Discussion</w:t>
       </w:r>
     </w:p>
     <w:p>
@@ -5244,29 +4762,93 @@
           <w:sz w:val="24"/>
           <w:szCs w:val="24"/>
         </w:rPr>
+        <w:t xml:space="preserve">The Proposed Long </w:t>
+      </w:r>
+      <w:r>
+        <w:rPr>
+          <w:rFonts w:ascii="Times New Roman" w:hAnsi="Times New Roman" w:cs="Times New Roman"/>
+          <w:sz w:val="24"/>
+          <w:szCs w:val="24"/>
+        </w:rPr>
+        <w:t>Short-Term</w:t>
+      </w:r>
+      <w:r>
+        <w:rPr>
+          <w:rFonts w:ascii="Times New Roman" w:hAnsi="Times New Roman" w:cs="Times New Roman"/>
+          <w:sz w:val="24"/>
+          <w:szCs w:val="24"/>
+        </w:rPr>
+        <w:t xml:space="preserve"> Memory (LSTM) and Gated Recurrent Unit (GRU)</w:t>
+      </w:r>
+      <w:r>
+        <w:rPr>
+          <w:rFonts w:ascii="Times New Roman" w:hAnsi="Times New Roman" w:cs="Times New Roman"/>
+          <w:sz w:val="24"/>
+          <w:szCs w:val="24"/>
+        </w:rPr>
+        <w:t xml:space="preserve"> model</w:t>
+      </w:r>
+      <w:r>
+        <w:rPr>
+          <w:rFonts w:ascii="Times New Roman" w:hAnsi="Times New Roman" w:cs="Times New Roman"/>
+          <w:sz w:val="24"/>
+          <w:szCs w:val="24"/>
+        </w:rPr>
+        <w:t xml:space="preserve"> </w:t>
+      </w:r>
+      <w:r>
+        <w:rPr>
+          <w:rFonts w:ascii="Times New Roman" w:hAnsi="Times New Roman" w:cs="Times New Roman"/>
+          <w:sz w:val="24"/>
+          <w:szCs w:val="24"/>
+        </w:rPr>
+        <w:t xml:space="preserve">is trained with the training datapoint in three (3) epoch (Iterations) </w:t>
+      </w:r>
+      <w:r>
+        <w:rPr>
+          <w:rFonts w:ascii="Times New Roman" w:hAnsi="Times New Roman" w:cs="Times New Roman"/>
+          <w:sz w:val="24"/>
+          <w:szCs w:val="24"/>
+        </w:rPr>
+        <w:t xml:space="preserve">with </w:t>
+      </w:r>
+      <w:r>
+        <w:rPr>
+          <w:rFonts w:ascii="Times New Roman" w:hAnsi="Times New Roman" w:cs="Times New Roman"/>
+          <w:sz w:val="24"/>
+          <w:szCs w:val="24"/>
+        </w:rPr>
+        <w:t xml:space="preserve">training accuracy </w:t>
+      </w:r>
+      <w:r>
+        <w:rPr>
+          <w:rFonts w:ascii="Times New Roman" w:hAnsi="Times New Roman" w:cs="Times New Roman"/>
+          <w:sz w:val="24"/>
+          <w:szCs w:val="24"/>
+        </w:rPr>
+        <w:t>of 0.9034 and testing accuracy of 0.9257 percent is achieved</w:t>
+      </w:r>
+    </w:p>
+    <w:p>
+      <w:pPr>
+        <w:spacing w:line="480" w:lineRule="auto"/>
+        <w:jc w:val="both"/>
+        <w:rPr>
+          <w:rFonts w:ascii="Times New Roman" w:hAnsi="Times New Roman" w:cs="Times New Roman"/>
+          <w:sz w:val="24"/>
+          <w:szCs w:val="24"/>
+        </w:rPr>
+      </w:pPr>
+      <w:r>
+        <w:rPr>
+          <w:noProof/>
+        </w:rPr>
         <w:lastRenderedPageBreak/>
-        <w:t xml:space="preserve">Considering figure 15 show the performance or the developed mode using the confusion matrix, the confusion matrix shows the </w:t>
-      </w:r>
-    </w:p>
-    <w:p>
-      <w:pPr>
-        <w:spacing w:line="480" w:lineRule="auto"/>
-        <w:jc w:val="center"/>
-        <w:rPr>
-          <w:rFonts w:ascii="Times New Roman" w:hAnsi="Times New Roman" w:cs="Times New Roman"/>
-          <w:sz w:val="24"/>
-          <w:szCs w:val="24"/>
-        </w:rPr>
-      </w:pPr>
-      <w:r>
-        <w:rPr>
-          <w:noProof/>
-        </w:rPr>
         <w:drawing>
-          <wp:inline distT="0" distB="0" distL="0" distR="0" wp14:anchorId="34BFFC40" wp14:editId="2F16587E">
-            <wp:extent cx="5472762" cy="3533775"/>
+          <wp:inline distT="0" distB="0" distL="0" distR="0" wp14:anchorId="7A68377A" wp14:editId="4FAEB083">
+            <wp:extent cx="5772150" cy="2095500"/>
             <wp:effectExtent l="0" t="0" r="0" b="0"/>
-            <wp:docPr id="16" name="Picture 16"/>
+            <wp:docPr id="8" name="Picture 8"/>
             <wp:cNvGraphicFramePr>
               <a:graphicFrameLocks xmlns:a="http://schemas.openxmlformats.org/drawingml/2006/main" noChangeAspect="1"/>
             </wp:cNvGraphicFramePr>
@@ -5286,6 +4868,424 @@
                   <pic:spPr>
                     <a:xfrm>
                       <a:off x="0" y="0"/>
+                      <a:ext cx="5772150" cy="2095500"/>
+                    </a:xfrm>
+                    <a:prstGeom prst="rect">
+                      <a:avLst/>
+                    </a:prstGeom>
+                  </pic:spPr>
+                </pic:pic>
+              </a:graphicData>
+            </a:graphic>
+          </wp:inline>
+        </w:drawing>
+      </w:r>
+    </w:p>
+    <w:p>
+      <w:pPr>
+        <w:jc w:val="center"/>
+        <w:rPr>
+          <w:rFonts w:ascii="Times New Roman" w:hAnsi="Times New Roman" w:cs="Times New Roman"/>
+          <w:b/>
+          <w:sz w:val="24"/>
+          <w:szCs w:val="24"/>
+        </w:rPr>
+      </w:pPr>
+      <w:r>
+        <w:rPr>
+          <w:rFonts w:ascii="Times New Roman" w:hAnsi="Times New Roman" w:cs="Times New Roman"/>
+          <w:b/>
+          <w:sz w:val="24"/>
+          <w:szCs w:val="24"/>
+        </w:rPr>
+        <w:t>Figure 13</w:t>
+      </w:r>
+      <w:r>
+        <w:rPr>
+          <w:rFonts w:ascii="Times New Roman" w:hAnsi="Times New Roman" w:cs="Times New Roman"/>
+          <w:b/>
+          <w:sz w:val="24"/>
+          <w:szCs w:val="24"/>
+        </w:rPr>
+        <w:t>. LSTM-GRU training and evaluation process</w:t>
+      </w:r>
+    </w:p>
+    <w:p>
+      <w:pPr>
+        <w:spacing w:line="480" w:lineRule="auto"/>
+        <w:rPr>
+          <w:rFonts w:ascii="Times New Roman" w:hAnsi="Times New Roman" w:cs="Times New Roman"/>
+          <w:sz w:val="24"/>
+          <w:szCs w:val="24"/>
+        </w:rPr>
+      </w:pPr>
+      <w:r>
+        <w:rPr>
+          <w:rFonts w:ascii="Times New Roman" w:hAnsi="Times New Roman" w:cs="Times New Roman"/>
+          <w:sz w:val="24"/>
+          <w:szCs w:val="24"/>
+        </w:rPr>
+        <w:t xml:space="preserve">Moreover, to access the performance of the proposed model various performance metrics is considered such as; </w:t>
+      </w:r>
+    </w:p>
+    <w:p>
+      <w:pPr>
+        <w:pStyle w:val="ListParagraph"/>
+        <w:numPr>
+          <w:ilvl w:val="0"/>
+          <w:numId w:val="3"/>
+        </w:numPr>
+        <w:spacing w:line="480" w:lineRule="auto"/>
+        <w:rPr>
+          <w:rFonts w:ascii="Times New Roman" w:hAnsi="Times New Roman" w:cs="Times New Roman"/>
+          <w:sz w:val="24"/>
+          <w:szCs w:val="24"/>
+        </w:rPr>
+      </w:pPr>
+      <w:r>
+        <w:rPr>
+          <w:rFonts w:ascii="Times New Roman" w:hAnsi="Times New Roman" w:cs="Times New Roman"/>
+          <w:b/>
+          <w:sz w:val="24"/>
+          <w:szCs w:val="24"/>
+        </w:rPr>
+        <w:t>Accuracy</w:t>
+      </w:r>
+      <w:r>
+        <w:rPr>
+          <w:rFonts w:ascii="Times New Roman" w:hAnsi="Times New Roman" w:cs="Times New Roman"/>
+          <w:sz w:val="24"/>
+          <w:szCs w:val="24"/>
+        </w:rPr>
+        <w:t xml:space="preserve">: this denote an approach used in measuring the performance of machine or deep learning model. It basically </w:t>
+      </w:r>
+      <w:r>
+        <w:rPr>
+          <w:rFonts w:ascii="Times New Roman" w:hAnsi="Times New Roman" w:cs="Times New Roman"/>
+          <w:sz w:val="24"/>
+          <w:szCs w:val="24"/>
+        </w:rPr>
+        <w:t>expresses</w:t>
+      </w:r>
+      <w:r>
+        <w:rPr>
+          <w:rFonts w:ascii="Times New Roman" w:hAnsi="Times New Roman" w:cs="Times New Roman"/>
+          <w:sz w:val="24"/>
+          <w:szCs w:val="24"/>
+        </w:rPr>
+        <w:t xml:space="preserve"> in percentage and it calculate the prediction value against the true prediction value. </w:t>
+      </w:r>
+    </w:p>
+    <w:p>
+      <w:pPr>
+        <w:pStyle w:val="ListParagraph"/>
+        <w:numPr>
+          <w:ilvl w:val="0"/>
+          <w:numId w:val="3"/>
+        </w:numPr>
+        <w:spacing w:line="480" w:lineRule="auto"/>
+        <w:rPr>
+          <w:rFonts w:ascii="Times New Roman" w:hAnsi="Times New Roman" w:cs="Times New Roman"/>
+          <w:sz w:val="24"/>
+          <w:szCs w:val="24"/>
+        </w:rPr>
+      </w:pPr>
+      <w:r>
+        <w:rPr>
+          <w:rFonts w:ascii="Times New Roman" w:hAnsi="Times New Roman" w:cs="Times New Roman"/>
+          <w:b/>
+          <w:sz w:val="24"/>
+          <w:szCs w:val="24"/>
+        </w:rPr>
+        <w:t>Precision</w:t>
+      </w:r>
+      <w:r>
+        <w:rPr>
+          <w:rFonts w:ascii="Times New Roman" w:hAnsi="Times New Roman" w:cs="Times New Roman"/>
+          <w:sz w:val="24"/>
+          <w:szCs w:val="24"/>
+        </w:rPr>
+        <w:t xml:space="preserve">: This is one of the machine learning model performance indicator, which shows the quality of a positive prediction that is made by the developed model. </w:t>
+      </w:r>
+    </w:p>
+    <w:p>
+      <w:pPr>
+        <w:pStyle w:val="ListParagraph"/>
+        <w:numPr>
+          <w:ilvl w:val="0"/>
+          <w:numId w:val="3"/>
+        </w:numPr>
+        <w:spacing w:line="480" w:lineRule="auto"/>
+        <w:rPr>
+          <w:rFonts w:ascii="Times New Roman" w:hAnsi="Times New Roman" w:cs="Times New Roman"/>
+          <w:sz w:val="24"/>
+          <w:szCs w:val="24"/>
+        </w:rPr>
+      </w:pPr>
+      <w:r>
+        <w:rPr>
+          <w:rFonts w:ascii="Times New Roman" w:hAnsi="Times New Roman" w:cs="Times New Roman"/>
+          <w:b/>
+          <w:sz w:val="24"/>
+          <w:szCs w:val="24"/>
+        </w:rPr>
+        <w:t>Recall</w:t>
+      </w:r>
+      <w:r>
+        <w:rPr>
+          <w:rFonts w:ascii="Times New Roman" w:hAnsi="Times New Roman" w:cs="Times New Roman"/>
+          <w:sz w:val="24"/>
+          <w:szCs w:val="24"/>
+        </w:rPr>
+        <w:t>:</w:t>
+      </w:r>
+      <w:r>
+        <w:rPr>
+          <w:rFonts w:ascii="Times New Roman" w:hAnsi="Times New Roman" w:cs="Times New Roman"/>
+          <w:sz w:val="24"/>
+          <w:szCs w:val="24"/>
+        </w:rPr>
+        <w:t xml:space="preserve"> </w:t>
+      </w:r>
+      <w:r>
+        <w:rPr>
+          <w:rFonts w:ascii="Times New Roman" w:hAnsi="Times New Roman" w:cs="Times New Roman"/>
+          <w:sz w:val="24"/>
+          <w:szCs w:val="24"/>
+        </w:rPr>
+        <w:t xml:space="preserve">This metrics compute the ratio between the number of positive samples that are correctly classify against the positive total number of positive samples. </w:t>
+      </w:r>
+    </w:p>
+    <w:p>
+      <w:pPr>
+        <w:pStyle w:val="ListParagraph"/>
+        <w:numPr>
+          <w:ilvl w:val="0"/>
+          <w:numId w:val="3"/>
+        </w:numPr>
+        <w:spacing w:line="480" w:lineRule="auto"/>
+        <w:rPr>
+          <w:rFonts w:ascii="Times New Roman" w:hAnsi="Times New Roman" w:cs="Times New Roman"/>
+          <w:sz w:val="24"/>
+          <w:szCs w:val="24"/>
+        </w:rPr>
+      </w:pPr>
+      <w:r>
+        <w:rPr>
+          <w:rFonts w:ascii="Times New Roman" w:hAnsi="Times New Roman" w:cs="Times New Roman"/>
+          <w:b/>
+          <w:sz w:val="24"/>
+          <w:szCs w:val="24"/>
+        </w:rPr>
+        <w:t>F1</w:t>
+      </w:r>
+      <w:r>
+        <w:rPr>
+          <w:rFonts w:ascii="Times New Roman" w:hAnsi="Times New Roman" w:cs="Times New Roman"/>
+          <w:sz w:val="24"/>
+          <w:szCs w:val="24"/>
+        </w:rPr>
+        <w:t>-</w:t>
+      </w:r>
+      <w:r>
+        <w:rPr>
+          <w:rFonts w:ascii="Times New Roman" w:hAnsi="Times New Roman" w:cs="Times New Roman"/>
+          <w:b/>
+          <w:sz w:val="24"/>
+          <w:szCs w:val="24"/>
+        </w:rPr>
+        <w:t>score</w:t>
+      </w:r>
+      <w:r>
+        <w:rPr>
+          <w:rFonts w:ascii="Times New Roman" w:hAnsi="Times New Roman" w:cs="Times New Roman"/>
+          <w:sz w:val="24"/>
+          <w:szCs w:val="24"/>
+        </w:rPr>
+        <w:t>: It’s the measure of model’s accuracy on each classes in a dataset.</w:t>
+      </w:r>
+    </w:p>
+    <w:p>
+      <w:pPr>
+        <w:spacing w:line="480" w:lineRule="auto"/>
+        <w:jc w:val="both"/>
+        <w:rPr>
+          <w:rFonts w:ascii="Times New Roman" w:hAnsi="Times New Roman" w:cs="Times New Roman"/>
+          <w:sz w:val="24"/>
+          <w:szCs w:val="24"/>
+        </w:rPr>
+      </w:pPr>
+      <w:r>
+        <w:rPr>
+          <w:rFonts w:ascii="Times New Roman" w:hAnsi="Times New Roman" w:cs="Times New Roman"/>
+          <w:sz w:val="24"/>
+          <w:szCs w:val="24"/>
+        </w:rPr>
+        <w:t xml:space="preserve">The figure 14 show the result gotten under the performance metrics </w:t>
+      </w:r>
+      <w:r>
+        <w:rPr>
+          <w:rFonts w:ascii="Times New Roman" w:hAnsi="Times New Roman" w:cs="Times New Roman"/>
+          <w:sz w:val="24"/>
+          <w:szCs w:val="24"/>
+        </w:rPr>
+        <w:t xml:space="preserve">listed </w:t>
+      </w:r>
+      <w:r>
+        <w:rPr>
+          <w:rFonts w:ascii="Times New Roman" w:hAnsi="Times New Roman" w:cs="Times New Roman"/>
+          <w:sz w:val="24"/>
+          <w:szCs w:val="24"/>
+        </w:rPr>
+        <w:t>earlier,</w:t>
+      </w:r>
+      <w:r>
+        <w:rPr>
+          <w:rFonts w:ascii="Times New Roman" w:hAnsi="Times New Roman" w:cs="Times New Roman"/>
+          <w:sz w:val="24"/>
+          <w:szCs w:val="24"/>
+        </w:rPr>
+        <w:t xml:space="preserve"> using the inbuilt</w:t>
+      </w:r>
+      <w:r>
+        <w:rPr>
+          <w:rFonts w:ascii="Times New Roman" w:hAnsi="Times New Roman" w:cs="Times New Roman"/>
+          <w:sz w:val="24"/>
+          <w:szCs w:val="24"/>
+        </w:rPr>
+        <w:t xml:space="preserve"> ‘sklearn’ python module. Based on the figure </w:t>
+      </w:r>
+      <w:r>
+        <w:rPr>
+          <w:rFonts w:ascii="Times New Roman" w:hAnsi="Times New Roman" w:cs="Times New Roman"/>
+          <w:sz w:val="24"/>
+          <w:szCs w:val="24"/>
+        </w:rPr>
+        <w:t>the</w:t>
+      </w:r>
+      <w:r>
+        <w:rPr>
+          <w:rFonts w:ascii="Times New Roman" w:hAnsi="Times New Roman" w:cs="Times New Roman"/>
+          <w:sz w:val="24"/>
+          <w:szCs w:val="24"/>
+        </w:rPr>
+        <w:t xml:space="preserve"> accuracy of 92% is achieved for class </w:t>
+      </w:r>
+      <w:r>
+        <w:rPr>
+          <w:rFonts w:ascii="Times New Roman" w:hAnsi="Times New Roman" w:cs="Times New Roman"/>
+          <w:sz w:val="24"/>
+          <w:szCs w:val="24"/>
+        </w:rPr>
+        <w:t xml:space="preserve">negative sentiment, while 93% percent is achieved for </w:t>
+      </w:r>
+      <w:r>
+        <w:rPr>
+          <w:rFonts w:ascii="Times New Roman" w:hAnsi="Times New Roman" w:cs="Times New Roman"/>
+          <w:sz w:val="24"/>
+          <w:szCs w:val="24"/>
+        </w:rPr>
+        <w:t>the</w:t>
+      </w:r>
+      <w:r>
+        <w:rPr>
+          <w:rFonts w:ascii="Times New Roman" w:hAnsi="Times New Roman" w:cs="Times New Roman"/>
+          <w:sz w:val="24"/>
+          <w:szCs w:val="24"/>
+        </w:rPr>
+        <w:t xml:space="preserve"> positive sentiment </w:t>
+      </w:r>
+      <w:r>
+        <w:rPr>
+          <w:rFonts w:ascii="Times New Roman" w:hAnsi="Times New Roman" w:cs="Times New Roman"/>
+          <w:sz w:val="24"/>
+          <w:szCs w:val="24"/>
+        </w:rPr>
+        <w:t xml:space="preserve">class </w:t>
+      </w:r>
+      <w:r>
+        <w:rPr>
+          <w:rFonts w:ascii="Times New Roman" w:hAnsi="Times New Roman" w:cs="Times New Roman"/>
+          <w:sz w:val="24"/>
+          <w:szCs w:val="24"/>
+        </w:rPr>
+        <w:t xml:space="preserve">and both class </w:t>
+      </w:r>
+      <w:r>
+        <w:rPr>
+          <w:rFonts w:ascii="Times New Roman" w:hAnsi="Times New Roman" w:cs="Times New Roman"/>
+          <w:sz w:val="24"/>
+          <w:szCs w:val="24"/>
+        </w:rPr>
+        <w:t>achieved</w:t>
+      </w:r>
+      <w:r>
+        <w:rPr>
+          <w:rFonts w:ascii="Times New Roman" w:hAnsi="Times New Roman" w:cs="Times New Roman"/>
+          <w:sz w:val="24"/>
+          <w:szCs w:val="24"/>
+        </w:rPr>
+        <w:t xml:space="preserve"> and average accuracy of 93%. </w:t>
+      </w:r>
+    </w:p>
+    <w:p>
+      <w:pPr>
+        <w:spacing w:line="480" w:lineRule="auto"/>
+        <w:jc w:val="both"/>
+        <w:rPr>
+          <w:rFonts w:ascii="Times New Roman" w:hAnsi="Times New Roman" w:cs="Times New Roman"/>
+          <w:sz w:val="24"/>
+          <w:szCs w:val="24"/>
+        </w:rPr>
+      </w:pPr>
+      <w:r>
+        <w:rPr>
+          <w:rFonts w:ascii="Times New Roman" w:hAnsi="Times New Roman" w:cs="Times New Roman"/>
+          <w:sz w:val="24"/>
+          <w:szCs w:val="24"/>
+        </w:rPr>
+        <w:lastRenderedPageBreak/>
+        <w:t xml:space="preserve">Considering figure 15 show the performance or the developed mode using the confusion matrix, the confusion matrix shows the </w:t>
+      </w:r>
+    </w:p>
+    <w:p>
+      <w:pPr>
+        <w:spacing w:line="480" w:lineRule="auto"/>
+        <w:jc w:val="center"/>
+        <w:rPr>
+          <w:rFonts w:ascii="Times New Roman" w:hAnsi="Times New Roman" w:cs="Times New Roman"/>
+          <w:sz w:val="24"/>
+          <w:szCs w:val="24"/>
+        </w:rPr>
+      </w:pPr>
+      <w:r>
+        <w:rPr>
+          <w:noProof/>
+        </w:rPr>
+        <w:drawing>
+          <wp:inline distT="0" distB="0" distL="0" distR="0" wp14:anchorId="34BFFC40" wp14:editId="2F16587E">
+            <wp:extent cx="5472762" cy="3533775"/>
+            <wp:effectExtent l="0" t="0" r="0" b="0"/>
+            <wp:docPr id="16" name="Picture 16"/>
+            <wp:cNvGraphicFramePr>
+              <a:graphicFrameLocks xmlns:a="http://schemas.openxmlformats.org/drawingml/2006/main" noChangeAspect="1"/>
+            </wp:cNvGraphicFramePr>
+            <a:graphic xmlns:a="http://schemas.openxmlformats.org/drawingml/2006/main">
+              <a:graphicData uri="http://schemas.openxmlformats.org/drawingml/2006/picture">
+                <pic:pic xmlns:pic="http://schemas.openxmlformats.org/drawingml/2006/picture">
+                  <pic:nvPicPr>
+                    <pic:cNvPr id="1" name=""/>
+                    <pic:cNvPicPr/>
+                  </pic:nvPicPr>
+                  <pic:blipFill>
+                    <a:blip r:embed="rId23"/>
+                    <a:stretch>
+                      <a:fillRect/>
+                    </a:stretch>
+                  </pic:blipFill>
+                  <pic:spPr>
+                    <a:xfrm>
+                      <a:off x="0" y="0"/>
                       <a:ext cx="5483312" cy="3540587"/>
                     </a:xfrm>
                     <a:prstGeom prst="rect">
@@ -5367,7 +5367,7 @@
                     <pic:cNvPicPr/>
                   </pic:nvPicPr>
                   <pic:blipFill rotWithShape="1">
-                    <a:blip r:embed="rId23"/>
+                    <a:blip r:embed="rId24"/>
                     <a:srcRect t="28389" r="13900"/>
                     <a:stretch/>
                   </pic:blipFill>
@@ -5548,16 +5548,2135 @@
         </w:rPr>
         <w:t xml:space="preserve"> 4.1</w:t>
       </w:r>
+      <w:r>
+        <w:rPr>
+          <w:rFonts w:ascii="Times New Roman" w:hAnsi="Times New Roman" w:cs="Times New Roman"/>
+          <w:b/>
+          <w:sz w:val="24"/>
+          <w:szCs w:val="24"/>
+        </w:rPr>
+        <w:t>: Performance comparison with existing model</w:t>
+      </w:r>
+    </w:p>
+    <w:tbl>
+      <w:tblPr>
+        <w:tblStyle w:val="TableGrid"/>
+        <w:tblW w:w="0" w:type="auto"/>
+        <w:tblLook w:val="04A0" w:firstRow="1" w:lastRow="0" w:firstColumn="1" w:lastColumn="0" w:noHBand="0" w:noVBand="1"/>
+      </w:tblPr>
+      <w:tblGrid>
+        <w:gridCol w:w="1603"/>
+        <w:gridCol w:w="1775"/>
+        <w:gridCol w:w="1027"/>
+        <w:gridCol w:w="1164"/>
+        <w:gridCol w:w="1257"/>
+        <w:gridCol w:w="1260"/>
+        <w:gridCol w:w="1264"/>
+      </w:tblGrid>
+      <w:tr>
+        <w:tc>
+          <w:tcPr>
+            <w:tcW w:w="1603" w:type="dxa"/>
+          </w:tcPr>
+          <w:p>
+            <w:pPr>
+              <w:spacing w:line="480" w:lineRule="auto"/>
+              <w:rPr>
+                <w:rFonts w:ascii="Times New Roman" w:hAnsi="Times New Roman" w:cs="Times New Roman"/>
+                <w:b/>
+                <w:sz w:val="20"/>
+                <w:szCs w:val="20"/>
+              </w:rPr>
+            </w:pPr>
+            <w:r>
+              <w:rPr>
+                <w:rFonts w:ascii="Times New Roman" w:hAnsi="Times New Roman" w:cs="Times New Roman"/>
+                <w:b/>
+                <w:sz w:val="20"/>
+                <w:szCs w:val="20"/>
+              </w:rPr>
+              <w:t>Model</w:t>
+            </w:r>
+          </w:p>
+        </w:tc>
+        <w:tc>
+          <w:tcPr>
+            <w:tcW w:w="1775" w:type="dxa"/>
+          </w:tcPr>
+          <w:p>
+            <w:pPr>
+              <w:spacing w:line="480" w:lineRule="auto"/>
+              <w:rPr>
+                <w:rFonts w:ascii="Times New Roman" w:hAnsi="Times New Roman" w:cs="Times New Roman"/>
+                <w:b/>
+                <w:sz w:val="20"/>
+                <w:szCs w:val="20"/>
+              </w:rPr>
+            </w:pPr>
+            <w:r>
+              <w:rPr>
+                <w:rFonts w:ascii="Times New Roman" w:hAnsi="Times New Roman" w:cs="Times New Roman"/>
+                <w:b/>
+                <w:sz w:val="20"/>
+                <w:szCs w:val="20"/>
+              </w:rPr>
+              <w:t>Class</w:t>
+            </w:r>
+          </w:p>
+        </w:tc>
+        <w:tc>
+          <w:tcPr>
+            <w:tcW w:w="1027" w:type="dxa"/>
+          </w:tcPr>
+          <w:p>
+            <w:pPr>
+              <w:spacing w:line="480" w:lineRule="auto"/>
+              <w:rPr>
+                <w:rFonts w:ascii="Times New Roman" w:hAnsi="Times New Roman" w:cs="Times New Roman"/>
+                <w:b/>
+                <w:sz w:val="20"/>
+                <w:szCs w:val="20"/>
+              </w:rPr>
+            </w:pPr>
+            <w:r>
+              <w:rPr>
+                <w:rFonts w:ascii="Times New Roman" w:hAnsi="Times New Roman" w:cs="Times New Roman"/>
+                <w:b/>
+                <w:sz w:val="20"/>
+                <w:szCs w:val="20"/>
+              </w:rPr>
+              <w:t xml:space="preserve">Accuracy </w:t>
+            </w:r>
+          </w:p>
+        </w:tc>
+        <w:tc>
+          <w:tcPr>
+            <w:tcW w:w="1164" w:type="dxa"/>
+          </w:tcPr>
+          <w:p>
+            <w:pPr>
+              <w:spacing w:line="480" w:lineRule="auto"/>
+              <w:rPr>
+                <w:rFonts w:ascii="Times New Roman" w:hAnsi="Times New Roman" w:cs="Times New Roman"/>
+                <w:b/>
+                <w:sz w:val="20"/>
+                <w:szCs w:val="20"/>
+              </w:rPr>
+            </w:pPr>
+            <w:r>
+              <w:rPr>
+                <w:rFonts w:ascii="Times New Roman" w:hAnsi="Times New Roman" w:cs="Times New Roman"/>
+                <w:b/>
+                <w:sz w:val="20"/>
+                <w:szCs w:val="20"/>
+              </w:rPr>
+              <w:t>Precision</w:t>
+            </w:r>
+          </w:p>
+        </w:tc>
+        <w:tc>
+          <w:tcPr>
+            <w:tcW w:w="1257" w:type="dxa"/>
+          </w:tcPr>
+          <w:p>
+            <w:pPr>
+              <w:spacing w:line="480" w:lineRule="auto"/>
+              <w:rPr>
+                <w:rFonts w:ascii="Times New Roman" w:hAnsi="Times New Roman" w:cs="Times New Roman"/>
+                <w:b/>
+                <w:sz w:val="20"/>
+                <w:szCs w:val="20"/>
+              </w:rPr>
+            </w:pPr>
+            <w:r>
+              <w:rPr>
+                <w:rFonts w:ascii="Times New Roman" w:hAnsi="Times New Roman" w:cs="Times New Roman"/>
+                <w:b/>
+                <w:sz w:val="20"/>
+                <w:szCs w:val="20"/>
+              </w:rPr>
+              <w:t xml:space="preserve">Recall </w:t>
+            </w:r>
+          </w:p>
+        </w:tc>
+        <w:tc>
+          <w:tcPr>
+            <w:tcW w:w="1260" w:type="dxa"/>
+          </w:tcPr>
+          <w:p>
+            <w:pPr>
+              <w:spacing w:line="480" w:lineRule="auto"/>
+              <w:rPr>
+                <w:rFonts w:ascii="Times New Roman" w:hAnsi="Times New Roman" w:cs="Times New Roman"/>
+                <w:b/>
+                <w:sz w:val="20"/>
+                <w:szCs w:val="20"/>
+              </w:rPr>
+            </w:pPr>
+            <w:r>
+              <w:rPr>
+                <w:rFonts w:ascii="Times New Roman" w:hAnsi="Times New Roman" w:cs="Times New Roman"/>
+                <w:b/>
+                <w:sz w:val="20"/>
+                <w:szCs w:val="20"/>
+              </w:rPr>
+              <w:t>F1 Score</w:t>
+            </w:r>
+          </w:p>
+        </w:tc>
+        <w:tc>
+          <w:tcPr>
+            <w:tcW w:w="1264" w:type="dxa"/>
+          </w:tcPr>
+          <w:p>
+            <w:pPr>
+              <w:spacing w:line="480" w:lineRule="auto"/>
+              <w:rPr>
+                <w:rFonts w:ascii="Times New Roman" w:hAnsi="Times New Roman" w:cs="Times New Roman"/>
+                <w:b/>
+                <w:sz w:val="20"/>
+                <w:szCs w:val="20"/>
+              </w:rPr>
+            </w:pPr>
+            <w:r>
+              <w:rPr>
+                <w:rFonts w:ascii="Times New Roman" w:hAnsi="Times New Roman" w:cs="Times New Roman"/>
+                <w:b/>
+                <w:sz w:val="20"/>
+                <w:szCs w:val="20"/>
+              </w:rPr>
+              <w:t>Support</w:t>
+            </w:r>
+          </w:p>
+        </w:tc>
+      </w:tr>
+      <w:tr>
+        <w:tc>
+          <w:tcPr>
+            <w:tcW w:w="1603" w:type="dxa"/>
+            <w:vMerge w:val="restart"/>
+          </w:tcPr>
+          <w:p>
+            <w:pPr>
+              <w:spacing w:line="480" w:lineRule="auto"/>
+              <w:rPr>
+                <w:rFonts w:ascii="Times New Roman" w:hAnsi="Times New Roman" w:cs="Times New Roman"/>
+                <w:b/>
+                <w:sz w:val="20"/>
+                <w:szCs w:val="20"/>
+              </w:rPr>
+            </w:pPr>
+            <w:r>
+              <w:rPr>
+                <w:rFonts w:ascii="Times New Roman" w:hAnsi="Times New Roman" w:cs="Times New Roman"/>
+                <w:b/>
+                <w:sz w:val="20"/>
+                <w:szCs w:val="20"/>
+              </w:rPr>
+              <w:t>SVM model</w:t>
+            </w:r>
+          </w:p>
+          <w:p>
+            <w:pPr>
+              <w:spacing w:line="480" w:lineRule="auto"/>
+              <w:rPr>
+                <w:rFonts w:ascii="Times New Roman" w:hAnsi="Times New Roman" w:cs="Times New Roman"/>
+                <w:b/>
+                <w:sz w:val="20"/>
+                <w:szCs w:val="20"/>
+              </w:rPr>
+            </w:pPr>
+            <w:r>
+              <w:rPr>
+                <w:rFonts w:ascii="Times New Roman" w:hAnsi="Times New Roman" w:cs="Times New Roman"/>
+                <w:b/>
+                <w:sz w:val="20"/>
+                <w:szCs w:val="20"/>
+              </w:rPr>
+              <w:fldChar w:fldCharType="begin" w:fldLock="1"/>
+            </w:r>
+            <w:r>
+              <w:rPr>
+                <w:rFonts w:ascii="Times New Roman" w:hAnsi="Times New Roman" w:cs="Times New Roman"/>
+                <w:b/>
+                <w:sz w:val="20"/>
+                <w:szCs w:val="20"/>
+              </w:rPr>
+              <w:instrText>ADDIN CSL_CITATION {"citationItems":[{"id":"ITEM-1","itemData":{"DOI":"10.1007/978-981-15-9509-7","ISBN":"9789811595097","author":[{"dropping-particle":"","family":"Shitole","given":"Ajitkumar","non-dropping-particle":"","parse-names":false,"suffix":""}],"id":"ITEM-1","issue":"March","issued":{"date-parts":[["2021"]]},"title":"Twitter Sentiment Analysis Using Supervised Machine Learning","type":"article-journal"},"uris":["http://www.mendeley.com/documents/?uuid=3c4353ac-0bae-4c86-823c-248203c09424"]}],"mendeley":{"formattedCitation":"(Shitole, 2021)","plainTextFormattedCitation":"(Shitole, 2021)","previouslyFormattedCitation":"(Shitole, 2021)"},"properties":{"noteIndex":0},"schema":"https://github.com/citation-style-language/schema/raw/master/csl-citation.json"}</w:instrText>
+            </w:r>
+            <w:r>
+              <w:rPr>
+                <w:rFonts w:ascii="Times New Roman" w:hAnsi="Times New Roman" w:cs="Times New Roman"/>
+                <w:b/>
+                <w:sz w:val="20"/>
+                <w:szCs w:val="20"/>
+              </w:rPr>
+              <w:fldChar w:fldCharType="separate"/>
+            </w:r>
+            <w:r>
+              <w:rPr>
+                <w:rFonts w:ascii="Times New Roman" w:hAnsi="Times New Roman" w:cs="Times New Roman"/>
+                <w:noProof/>
+                <w:sz w:val="20"/>
+                <w:szCs w:val="20"/>
+              </w:rPr>
+              <w:t>(Shitole, 2021)</w:t>
+            </w:r>
+            <w:r>
+              <w:rPr>
+                <w:rFonts w:ascii="Times New Roman" w:hAnsi="Times New Roman" w:cs="Times New Roman"/>
+                <w:b/>
+                <w:sz w:val="20"/>
+                <w:szCs w:val="20"/>
+              </w:rPr>
+              <w:fldChar w:fldCharType="end"/>
+            </w:r>
+          </w:p>
+        </w:tc>
+        <w:tc>
+          <w:tcPr>
+            <w:tcW w:w="1775" w:type="dxa"/>
+          </w:tcPr>
+          <w:p>
+            <w:pPr>
+              <w:spacing w:line="480" w:lineRule="auto"/>
+              <w:rPr>
+                <w:rFonts w:ascii="Times New Roman" w:hAnsi="Times New Roman" w:cs="Times New Roman"/>
+                <w:sz w:val="20"/>
+                <w:szCs w:val="20"/>
+              </w:rPr>
+            </w:pPr>
+            <w:r>
+              <w:rPr>
+                <w:rFonts w:ascii="Times New Roman" w:hAnsi="Times New Roman" w:cs="Times New Roman"/>
+                <w:b/>
+                <w:sz w:val="20"/>
+                <w:szCs w:val="20"/>
+              </w:rPr>
+              <w:t>0</w:t>
+            </w:r>
+            <w:r>
+              <w:rPr>
+                <w:rFonts w:ascii="Times New Roman" w:hAnsi="Times New Roman" w:cs="Times New Roman"/>
+                <w:sz w:val="20"/>
+                <w:szCs w:val="20"/>
+              </w:rPr>
+              <w:t xml:space="preserve"> (negative Label)</w:t>
+            </w:r>
+          </w:p>
+        </w:tc>
+        <w:tc>
+          <w:tcPr>
+            <w:tcW w:w="1027" w:type="dxa"/>
+            <w:vMerge w:val="restart"/>
+            <w:vAlign w:val="center"/>
+          </w:tcPr>
+          <w:p>
+            <w:pPr>
+              <w:spacing w:line="480" w:lineRule="auto"/>
+              <w:jc w:val="center"/>
+              <w:rPr>
+                <w:rFonts w:ascii="Times New Roman" w:hAnsi="Times New Roman" w:cs="Times New Roman"/>
+                <w:b/>
+                <w:sz w:val="20"/>
+                <w:szCs w:val="20"/>
+              </w:rPr>
+            </w:pPr>
+            <w:r>
+              <w:rPr>
+                <w:rFonts w:ascii="Times New Roman" w:hAnsi="Times New Roman" w:cs="Times New Roman"/>
+                <w:b/>
+                <w:sz w:val="20"/>
+                <w:szCs w:val="20"/>
+              </w:rPr>
+              <w:t>0.83716</w:t>
+            </w:r>
+          </w:p>
+        </w:tc>
+        <w:tc>
+          <w:tcPr>
+            <w:tcW w:w="1164" w:type="dxa"/>
+          </w:tcPr>
+          <w:p>
+            <w:pPr>
+              <w:spacing w:line="480" w:lineRule="auto"/>
+              <w:rPr>
+                <w:rFonts w:ascii="Times New Roman" w:hAnsi="Times New Roman" w:cs="Times New Roman"/>
+                <w:b/>
+                <w:sz w:val="20"/>
+                <w:szCs w:val="20"/>
+              </w:rPr>
+            </w:pPr>
+            <w:r>
+              <w:rPr>
+                <w:rFonts w:ascii="Times New Roman" w:hAnsi="Times New Roman" w:cs="Times New Roman"/>
+                <w:b/>
+                <w:sz w:val="20"/>
+                <w:szCs w:val="20"/>
+              </w:rPr>
+              <w:t>0.85970</w:t>
+            </w:r>
+          </w:p>
+        </w:tc>
+        <w:tc>
+          <w:tcPr>
+            <w:tcW w:w="1257" w:type="dxa"/>
+          </w:tcPr>
+          <w:p>
+            <w:pPr>
+              <w:spacing w:line="480" w:lineRule="auto"/>
+              <w:rPr>
+                <w:rFonts w:ascii="Times New Roman" w:hAnsi="Times New Roman" w:cs="Times New Roman"/>
+                <w:b/>
+                <w:sz w:val="20"/>
+                <w:szCs w:val="20"/>
+              </w:rPr>
+            </w:pPr>
+            <w:r>
+              <w:rPr>
+                <w:rFonts w:ascii="Times New Roman" w:hAnsi="Times New Roman" w:cs="Times New Roman"/>
+                <w:b/>
+                <w:sz w:val="20"/>
+                <w:szCs w:val="20"/>
+              </w:rPr>
+              <w:t>0.90315</w:t>
+            </w:r>
+          </w:p>
+        </w:tc>
+        <w:tc>
+          <w:tcPr>
+            <w:tcW w:w="1260" w:type="dxa"/>
+          </w:tcPr>
+          <w:p>
+            <w:pPr>
+              <w:spacing w:line="480" w:lineRule="auto"/>
+              <w:rPr>
+                <w:rFonts w:ascii="Times New Roman" w:hAnsi="Times New Roman" w:cs="Times New Roman"/>
+                <w:b/>
+                <w:sz w:val="20"/>
+                <w:szCs w:val="20"/>
+              </w:rPr>
+            </w:pPr>
+            <w:r>
+              <w:rPr>
+                <w:rFonts w:ascii="Times New Roman" w:hAnsi="Times New Roman" w:cs="Times New Roman"/>
+                <w:b/>
+                <w:sz w:val="20"/>
+                <w:szCs w:val="20"/>
+              </w:rPr>
+              <w:t>0.88889</w:t>
+            </w:r>
+          </w:p>
+        </w:tc>
+        <w:tc>
+          <w:tcPr>
+            <w:tcW w:w="1264" w:type="dxa"/>
+          </w:tcPr>
+          <w:p>
+            <w:pPr>
+              <w:spacing w:line="480" w:lineRule="auto"/>
+              <w:rPr>
+                <w:rFonts w:ascii="Times New Roman" w:hAnsi="Times New Roman" w:cs="Times New Roman"/>
+                <w:b/>
+                <w:sz w:val="20"/>
+                <w:szCs w:val="20"/>
+              </w:rPr>
+            </w:pPr>
+            <w:r>
+              <w:rPr>
+                <w:rFonts w:ascii="Times New Roman" w:hAnsi="Times New Roman" w:cs="Times New Roman"/>
+                <w:b/>
+                <w:sz w:val="20"/>
+                <w:szCs w:val="20"/>
+              </w:rPr>
+              <w:t>160,011</w:t>
+            </w:r>
+          </w:p>
+        </w:tc>
+      </w:tr>
+      <w:tr>
+        <w:tc>
+          <w:tcPr>
+            <w:tcW w:w="1603" w:type="dxa"/>
+            <w:vMerge/>
+          </w:tcPr>
+          <w:p>
+            <w:pPr>
+              <w:spacing w:line="480" w:lineRule="auto"/>
+              <w:rPr>
+                <w:rFonts w:ascii="Times New Roman" w:hAnsi="Times New Roman" w:cs="Times New Roman"/>
+                <w:b/>
+                <w:sz w:val="20"/>
+                <w:szCs w:val="20"/>
+              </w:rPr>
+            </w:pPr>
+          </w:p>
+        </w:tc>
+        <w:tc>
+          <w:tcPr>
+            <w:tcW w:w="1775" w:type="dxa"/>
+          </w:tcPr>
+          <w:p>
+            <w:pPr>
+              <w:spacing w:line="480" w:lineRule="auto"/>
+              <w:rPr>
+                <w:rFonts w:ascii="Times New Roman" w:hAnsi="Times New Roman" w:cs="Times New Roman"/>
+                <w:sz w:val="20"/>
+                <w:szCs w:val="20"/>
+              </w:rPr>
+            </w:pPr>
+            <w:r>
+              <w:rPr>
+                <w:rFonts w:ascii="Times New Roman" w:hAnsi="Times New Roman" w:cs="Times New Roman"/>
+                <w:b/>
+                <w:sz w:val="20"/>
+                <w:szCs w:val="20"/>
+              </w:rPr>
+              <w:t xml:space="preserve">1 </w:t>
+            </w:r>
+            <w:r>
+              <w:rPr>
+                <w:rFonts w:ascii="Times New Roman" w:hAnsi="Times New Roman" w:cs="Times New Roman"/>
+                <w:sz w:val="20"/>
+                <w:szCs w:val="20"/>
+              </w:rPr>
+              <w:t>(</w:t>
+            </w:r>
+            <w:r>
+              <w:rPr>
+                <w:rFonts w:ascii="Times New Roman" w:hAnsi="Times New Roman" w:cs="Times New Roman"/>
+                <w:sz w:val="20"/>
+                <w:szCs w:val="20"/>
+              </w:rPr>
+              <w:t>Positive</w:t>
+            </w:r>
+            <w:r>
+              <w:rPr>
+                <w:rFonts w:ascii="Times New Roman" w:hAnsi="Times New Roman" w:cs="Times New Roman"/>
+                <w:sz w:val="20"/>
+                <w:szCs w:val="20"/>
+              </w:rPr>
+              <w:t xml:space="preserve"> Label)</w:t>
+            </w:r>
+          </w:p>
+        </w:tc>
+        <w:tc>
+          <w:tcPr>
+            <w:tcW w:w="1027" w:type="dxa"/>
+            <w:vMerge/>
+          </w:tcPr>
+          <w:p>
+            <w:pPr>
+              <w:spacing w:line="480" w:lineRule="auto"/>
+              <w:rPr>
+                <w:rFonts w:ascii="Times New Roman" w:hAnsi="Times New Roman" w:cs="Times New Roman"/>
+                <w:b/>
+                <w:sz w:val="20"/>
+                <w:szCs w:val="20"/>
+              </w:rPr>
+            </w:pPr>
+          </w:p>
+        </w:tc>
+        <w:tc>
+          <w:tcPr>
+            <w:tcW w:w="1164" w:type="dxa"/>
+          </w:tcPr>
+          <w:p>
+            <w:pPr>
+              <w:spacing w:line="480" w:lineRule="auto"/>
+              <w:rPr>
+                <w:rFonts w:ascii="Times New Roman" w:hAnsi="Times New Roman" w:cs="Times New Roman"/>
+                <w:b/>
+                <w:sz w:val="20"/>
+                <w:szCs w:val="20"/>
+              </w:rPr>
+            </w:pPr>
+            <w:r>
+              <w:rPr>
+                <w:rFonts w:ascii="Times New Roman" w:hAnsi="Times New Roman" w:cs="Times New Roman"/>
+                <w:b/>
+                <w:sz w:val="20"/>
+                <w:szCs w:val="20"/>
+              </w:rPr>
+              <w:t>0.78447</w:t>
+            </w:r>
+          </w:p>
+        </w:tc>
+        <w:tc>
+          <w:tcPr>
+            <w:tcW w:w="1257" w:type="dxa"/>
+          </w:tcPr>
+          <w:p>
+            <w:pPr>
+              <w:spacing w:line="480" w:lineRule="auto"/>
+              <w:rPr>
+                <w:rFonts w:ascii="Times New Roman" w:hAnsi="Times New Roman" w:cs="Times New Roman"/>
+                <w:b/>
+                <w:sz w:val="20"/>
+                <w:szCs w:val="20"/>
+              </w:rPr>
+            </w:pPr>
+            <w:r>
+              <w:rPr>
+                <w:rFonts w:ascii="Times New Roman" w:hAnsi="Times New Roman" w:cs="Times New Roman"/>
+                <w:b/>
+                <w:sz w:val="20"/>
+                <w:szCs w:val="20"/>
+              </w:rPr>
+              <w:t>0.70515</w:t>
+            </w:r>
+          </w:p>
+        </w:tc>
+        <w:tc>
+          <w:tcPr>
+            <w:tcW w:w="1260" w:type="dxa"/>
+          </w:tcPr>
+          <w:p>
+            <w:pPr>
+              <w:spacing w:line="480" w:lineRule="auto"/>
+              <w:rPr>
+                <w:rFonts w:ascii="Times New Roman" w:hAnsi="Times New Roman" w:cs="Times New Roman"/>
+                <w:b/>
+                <w:sz w:val="20"/>
+                <w:szCs w:val="20"/>
+              </w:rPr>
+            </w:pPr>
+            <w:r>
+              <w:rPr>
+                <w:rFonts w:ascii="Times New Roman" w:hAnsi="Times New Roman" w:cs="Times New Roman"/>
+                <w:b/>
+                <w:sz w:val="20"/>
+                <w:szCs w:val="20"/>
+              </w:rPr>
+              <w:t>0.74270</w:t>
+            </w:r>
+          </w:p>
+        </w:tc>
+        <w:tc>
+          <w:tcPr>
+            <w:tcW w:w="1264" w:type="dxa"/>
+          </w:tcPr>
+          <w:p>
+            <w:pPr>
+              <w:spacing w:line="480" w:lineRule="auto"/>
+              <w:rPr>
+                <w:rFonts w:ascii="Times New Roman" w:hAnsi="Times New Roman" w:cs="Times New Roman"/>
+                <w:b/>
+                <w:sz w:val="20"/>
+                <w:szCs w:val="20"/>
+              </w:rPr>
+            </w:pPr>
+            <w:r>
+              <w:rPr>
+                <w:rFonts w:ascii="Times New Roman" w:hAnsi="Times New Roman" w:cs="Times New Roman"/>
+                <w:b/>
+                <w:sz w:val="20"/>
+                <w:szCs w:val="20"/>
+              </w:rPr>
+              <w:t>79,989</w:t>
+            </w:r>
+          </w:p>
+        </w:tc>
+      </w:tr>
+      <w:tr>
+        <w:trPr>
+          <w:trHeight w:val="415"/>
+        </w:trPr>
+        <w:tc>
+          <w:tcPr>
+            <w:tcW w:w="1603" w:type="dxa"/>
+            <w:vMerge w:val="restart"/>
+          </w:tcPr>
+          <w:p>
+            <w:pPr>
+              <w:spacing w:line="480" w:lineRule="auto"/>
+              <w:rPr>
+                <w:rFonts w:ascii="Times New Roman" w:hAnsi="Times New Roman" w:cs="Times New Roman"/>
+                <w:b/>
+                <w:sz w:val="20"/>
+                <w:szCs w:val="20"/>
+              </w:rPr>
+            </w:pPr>
+            <w:r>
+              <w:rPr>
+                <w:rFonts w:ascii="Times New Roman" w:hAnsi="Times New Roman" w:cs="Times New Roman"/>
+                <w:b/>
+                <w:sz w:val="20"/>
+                <w:szCs w:val="20"/>
+              </w:rPr>
+              <w:t xml:space="preserve">Naïve Bayes </w:t>
+            </w:r>
+          </w:p>
+          <w:p>
+            <w:pPr>
+              <w:spacing w:line="480" w:lineRule="auto"/>
+              <w:rPr>
+                <w:rFonts w:ascii="Times New Roman" w:hAnsi="Times New Roman" w:cs="Times New Roman"/>
+                <w:b/>
+                <w:sz w:val="20"/>
+                <w:szCs w:val="20"/>
+              </w:rPr>
+            </w:pPr>
+            <w:r>
+              <w:rPr>
+                <w:rFonts w:ascii="Times New Roman" w:hAnsi="Times New Roman" w:cs="Times New Roman"/>
+                <w:b/>
+                <w:sz w:val="20"/>
+                <w:szCs w:val="20"/>
+              </w:rPr>
+              <w:fldChar w:fldCharType="begin" w:fldLock="1"/>
+            </w:r>
+            <w:r>
+              <w:rPr>
+                <w:rFonts w:ascii="Times New Roman" w:hAnsi="Times New Roman" w:cs="Times New Roman"/>
+                <w:b/>
+                <w:sz w:val="20"/>
+                <w:szCs w:val="20"/>
+              </w:rPr>
+              <w:instrText>ADDIN CSL_CITATION {"citationItems":[{"id":"ITEM-1","itemData":{"DOI":"10.1007/978-981-15-9509-7","ISBN":"9789811595097","author":[{"dropping-particle":"","family":"Shitole","given":"Ajitkumar","non-dropping-particle":"","parse-names":false,"suffix":""}],"id":"ITEM-1","issue":"March","issued":{"date-parts":[["2021"]]},"title":"Twitter Sentiment Analysis Using Supervised Machine Learning","type":"article-journal"},"uris":["http://www.mendeley.com/documents/?uuid=3c4353ac-0bae-4c86-823c-248203c09424"]}],"mendeley":{"formattedCitation":"(Shitole, 2021)","plainTextFormattedCitation":"(Shitole, 2021)","previouslyFormattedCitation":"(Shitole, 2021)"},"properties":{"noteIndex":0},"schema":"https://github.com/citation-style-language/schema/raw/master/csl-citation.json"}</w:instrText>
+            </w:r>
+            <w:r>
+              <w:rPr>
+                <w:rFonts w:ascii="Times New Roman" w:hAnsi="Times New Roman" w:cs="Times New Roman"/>
+                <w:b/>
+                <w:sz w:val="20"/>
+                <w:szCs w:val="20"/>
+              </w:rPr>
+              <w:fldChar w:fldCharType="separate"/>
+            </w:r>
+            <w:r>
+              <w:rPr>
+                <w:rFonts w:ascii="Times New Roman" w:hAnsi="Times New Roman" w:cs="Times New Roman"/>
+                <w:noProof/>
+                <w:sz w:val="20"/>
+                <w:szCs w:val="20"/>
+              </w:rPr>
+              <w:t>(Shitole, 2021)</w:t>
+            </w:r>
+            <w:r>
+              <w:rPr>
+                <w:rFonts w:ascii="Times New Roman" w:hAnsi="Times New Roman" w:cs="Times New Roman"/>
+                <w:b/>
+                <w:sz w:val="20"/>
+                <w:szCs w:val="20"/>
+              </w:rPr>
+              <w:fldChar w:fldCharType="end"/>
+            </w:r>
+          </w:p>
+        </w:tc>
+        <w:tc>
+          <w:tcPr>
+            <w:tcW w:w="1775" w:type="dxa"/>
+          </w:tcPr>
+          <w:p>
+            <w:pPr>
+              <w:spacing w:line="480" w:lineRule="auto"/>
+              <w:rPr>
+                <w:rFonts w:ascii="Times New Roman" w:hAnsi="Times New Roman" w:cs="Times New Roman"/>
+                <w:b/>
+                <w:sz w:val="20"/>
+                <w:szCs w:val="20"/>
+              </w:rPr>
+            </w:pPr>
+            <w:r>
+              <w:rPr>
+                <w:rFonts w:ascii="Times New Roman" w:hAnsi="Times New Roman" w:cs="Times New Roman"/>
+                <w:b/>
+                <w:sz w:val="20"/>
+                <w:szCs w:val="20"/>
+              </w:rPr>
+              <w:t>0</w:t>
+            </w:r>
+            <w:r>
+              <w:rPr>
+                <w:rFonts w:ascii="Times New Roman" w:hAnsi="Times New Roman" w:cs="Times New Roman"/>
+                <w:sz w:val="20"/>
+                <w:szCs w:val="20"/>
+              </w:rPr>
+              <w:t xml:space="preserve"> (negative Label)</w:t>
+            </w:r>
+          </w:p>
+        </w:tc>
+        <w:tc>
+          <w:tcPr>
+            <w:tcW w:w="1027" w:type="dxa"/>
+            <w:vMerge w:val="restart"/>
+            <w:vAlign w:val="center"/>
+          </w:tcPr>
+          <w:p>
+            <w:pPr>
+              <w:spacing w:line="480" w:lineRule="auto"/>
+              <w:jc w:val="center"/>
+              <w:rPr>
+                <w:rFonts w:ascii="Times New Roman" w:hAnsi="Times New Roman" w:cs="Times New Roman"/>
+                <w:b/>
+                <w:sz w:val="20"/>
+                <w:szCs w:val="20"/>
+              </w:rPr>
+            </w:pPr>
+            <w:r>
+              <w:rPr>
+                <w:rFonts w:ascii="Times New Roman" w:hAnsi="Times New Roman" w:cs="Times New Roman"/>
+                <w:b/>
+                <w:sz w:val="20"/>
+                <w:szCs w:val="20"/>
+              </w:rPr>
+              <w:t>0.80610</w:t>
+            </w:r>
+          </w:p>
+        </w:tc>
+        <w:tc>
+          <w:tcPr>
+            <w:tcW w:w="1164" w:type="dxa"/>
+          </w:tcPr>
+          <w:p>
+            <w:pPr>
+              <w:spacing w:line="480" w:lineRule="auto"/>
+              <w:rPr>
+                <w:rFonts w:ascii="Times New Roman" w:hAnsi="Times New Roman" w:cs="Times New Roman"/>
+                <w:b/>
+                <w:sz w:val="20"/>
+                <w:szCs w:val="20"/>
+              </w:rPr>
+            </w:pPr>
+            <w:r>
+              <w:rPr>
+                <w:rFonts w:ascii="Times New Roman" w:hAnsi="Times New Roman" w:cs="Times New Roman"/>
+                <w:b/>
+                <w:sz w:val="20"/>
+                <w:szCs w:val="20"/>
+              </w:rPr>
+              <w:t>0.78090</w:t>
+            </w:r>
+          </w:p>
+        </w:tc>
+        <w:tc>
+          <w:tcPr>
+            <w:tcW w:w="1257" w:type="dxa"/>
+          </w:tcPr>
+          <w:p>
+            <w:pPr>
+              <w:spacing w:line="480" w:lineRule="auto"/>
+              <w:rPr>
+                <w:rFonts w:ascii="Times New Roman" w:hAnsi="Times New Roman" w:cs="Times New Roman"/>
+                <w:b/>
+                <w:sz w:val="20"/>
+                <w:szCs w:val="20"/>
+              </w:rPr>
+            </w:pPr>
+            <w:r>
+              <w:rPr>
+                <w:rFonts w:ascii="Times New Roman" w:hAnsi="Times New Roman" w:cs="Times New Roman"/>
+                <w:b/>
+                <w:sz w:val="20"/>
+                <w:szCs w:val="20"/>
+              </w:rPr>
+              <w:t>0.85148</w:t>
+            </w:r>
+          </w:p>
+        </w:tc>
+        <w:tc>
+          <w:tcPr>
+            <w:tcW w:w="1260" w:type="dxa"/>
+          </w:tcPr>
+          <w:p>
+            <w:pPr>
+              <w:spacing w:line="480" w:lineRule="auto"/>
+              <w:rPr>
+                <w:rFonts w:ascii="Times New Roman" w:hAnsi="Times New Roman" w:cs="Times New Roman"/>
+                <w:b/>
+                <w:sz w:val="20"/>
+                <w:szCs w:val="20"/>
+              </w:rPr>
+            </w:pPr>
+            <w:r>
+              <w:rPr>
+                <w:rFonts w:ascii="Times New Roman" w:hAnsi="Times New Roman" w:cs="Times New Roman"/>
+                <w:b/>
+                <w:sz w:val="20"/>
+                <w:szCs w:val="20"/>
+              </w:rPr>
+              <w:t>0.81466</w:t>
+            </w:r>
+          </w:p>
+        </w:tc>
+        <w:tc>
+          <w:tcPr>
+            <w:tcW w:w="1264" w:type="dxa"/>
+          </w:tcPr>
+          <w:p>
+            <w:pPr>
+              <w:spacing w:line="480" w:lineRule="auto"/>
+              <w:rPr>
+                <w:rFonts w:ascii="Times New Roman" w:hAnsi="Times New Roman" w:cs="Times New Roman"/>
+                <w:b/>
+                <w:sz w:val="20"/>
+                <w:szCs w:val="20"/>
+              </w:rPr>
+            </w:pPr>
+            <w:r>
+              <w:rPr>
+                <w:rFonts w:ascii="Times New Roman" w:hAnsi="Times New Roman" w:cs="Times New Roman"/>
+                <w:b/>
+                <w:sz w:val="20"/>
+                <w:szCs w:val="20"/>
+              </w:rPr>
+              <w:t>160,156</w:t>
+            </w:r>
+          </w:p>
+        </w:tc>
+      </w:tr>
+      <w:tr>
+        <w:trPr>
+          <w:trHeight w:val="414"/>
+        </w:trPr>
+        <w:tc>
+          <w:tcPr>
+            <w:tcW w:w="1603" w:type="dxa"/>
+            <w:vMerge/>
+          </w:tcPr>
+          <w:p>
+            <w:pPr>
+              <w:spacing w:line="480" w:lineRule="auto"/>
+              <w:rPr>
+                <w:rFonts w:ascii="Times New Roman" w:hAnsi="Times New Roman" w:cs="Times New Roman"/>
+                <w:b/>
+                <w:sz w:val="20"/>
+                <w:szCs w:val="20"/>
+              </w:rPr>
+            </w:pPr>
+          </w:p>
+        </w:tc>
+        <w:tc>
+          <w:tcPr>
+            <w:tcW w:w="1775" w:type="dxa"/>
+          </w:tcPr>
+          <w:p>
+            <w:pPr>
+              <w:spacing w:line="480" w:lineRule="auto"/>
+              <w:rPr>
+                <w:rFonts w:ascii="Times New Roman" w:hAnsi="Times New Roman" w:cs="Times New Roman"/>
+                <w:b/>
+                <w:sz w:val="20"/>
+                <w:szCs w:val="20"/>
+              </w:rPr>
+            </w:pPr>
+            <w:r>
+              <w:rPr>
+                <w:rFonts w:ascii="Times New Roman" w:hAnsi="Times New Roman" w:cs="Times New Roman"/>
+                <w:b/>
+                <w:sz w:val="20"/>
+                <w:szCs w:val="20"/>
+              </w:rPr>
+              <w:t xml:space="preserve">1 </w:t>
+            </w:r>
+            <w:r>
+              <w:rPr>
+                <w:rFonts w:ascii="Times New Roman" w:hAnsi="Times New Roman" w:cs="Times New Roman"/>
+                <w:sz w:val="20"/>
+                <w:szCs w:val="20"/>
+              </w:rPr>
+              <w:t>(</w:t>
+            </w:r>
+            <w:r>
+              <w:rPr>
+                <w:rFonts w:ascii="Times New Roman" w:hAnsi="Times New Roman" w:cs="Times New Roman"/>
+                <w:sz w:val="20"/>
+                <w:szCs w:val="20"/>
+              </w:rPr>
+              <w:t>Positive</w:t>
+            </w:r>
+            <w:r>
+              <w:rPr>
+                <w:rFonts w:ascii="Times New Roman" w:hAnsi="Times New Roman" w:cs="Times New Roman"/>
+                <w:sz w:val="20"/>
+                <w:szCs w:val="20"/>
+              </w:rPr>
+              <w:t xml:space="preserve"> Label)</w:t>
+            </w:r>
+          </w:p>
+        </w:tc>
+        <w:tc>
+          <w:tcPr>
+            <w:tcW w:w="1027" w:type="dxa"/>
+            <w:vMerge/>
+          </w:tcPr>
+          <w:p>
+            <w:pPr>
+              <w:spacing w:line="480" w:lineRule="auto"/>
+              <w:rPr>
+                <w:rFonts w:ascii="Times New Roman" w:hAnsi="Times New Roman" w:cs="Times New Roman"/>
+                <w:b/>
+                <w:sz w:val="20"/>
+                <w:szCs w:val="20"/>
+              </w:rPr>
+            </w:pPr>
+          </w:p>
+        </w:tc>
+        <w:tc>
+          <w:tcPr>
+            <w:tcW w:w="1164" w:type="dxa"/>
+          </w:tcPr>
+          <w:p>
+            <w:pPr>
+              <w:spacing w:line="480" w:lineRule="auto"/>
+              <w:rPr>
+                <w:rFonts w:ascii="Times New Roman" w:hAnsi="Times New Roman" w:cs="Times New Roman"/>
+                <w:b/>
+                <w:sz w:val="20"/>
+                <w:szCs w:val="20"/>
+              </w:rPr>
+            </w:pPr>
+            <w:r>
+              <w:rPr>
+                <w:rFonts w:ascii="Times New Roman" w:hAnsi="Times New Roman" w:cs="Times New Roman"/>
+                <w:b/>
+                <w:sz w:val="20"/>
+                <w:szCs w:val="20"/>
+              </w:rPr>
+              <w:t>0.83637</w:t>
+            </w:r>
+          </w:p>
+        </w:tc>
+        <w:tc>
+          <w:tcPr>
+            <w:tcW w:w="1257" w:type="dxa"/>
+          </w:tcPr>
+          <w:p>
+            <w:pPr>
+              <w:spacing w:line="480" w:lineRule="auto"/>
+              <w:rPr>
+                <w:rFonts w:ascii="Times New Roman" w:hAnsi="Times New Roman" w:cs="Times New Roman"/>
+                <w:b/>
+                <w:sz w:val="20"/>
+                <w:szCs w:val="20"/>
+              </w:rPr>
+            </w:pPr>
+            <w:r>
+              <w:rPr>
+                <w:rFonts w:ascii="Times New Roman" w:hAnsi="Times New Roman" w:cs="Times New Roman"/>
+                <w:b/>
+                <w:sz w:val="20"/>
+                <w:szCs w:val="20"/>
+              </w:rPr>
+              <w:t>0.76064</w:t>
+            </w:r>
+          </w:p>
+        </w:tc>
+        <w:tc>
+          <w:tcPr>
+            <w:tcW w:w="1260" w:type="dxa"/>
+          </w:tcPr>
+          <w:p>
+            <w:pPr>
+              <w:spacing w:line="480" w:lineRule="auto"/>
+              <w:rPr>
+                <w:rFonts w:ascii="Times New Roman" w:hAnsi="Times New Roman" w:cs="Times New Roman"/>
+                <w:b/>
+                <w:sz w:val="20"/>
+                <w:szCs w:val="20"/>
+              </w:rPr>
+            </w:pPr>
+            <w:r>
+              <w:rPr>
+                <w:rFonts w:ascii="Times New Roman" w:hAnsi="Times New Roman" w:cs="Times New Roman"/>
+                <w:b/>
+                <w:sz w:val="20"/>
+                <w:szCs w:val="20"/>
+              </w:rPr>
+              <w:t>0.79671</w:t>
+            </w:r>
+          </w:p>
+        </w:tc>
+        <w:tc>
+          <w:tcPr>
+            <w:tcW w:w="1264" w:type="dxa"/>
+          </w:tcPr>
+          <w:p>
+            <w:pPr>
+              <w:spacing w:line="480" w:lineRule="auto"/>
+              <w:rPr>
+                <w:rFonts w:ascii="Times New Roman" w:hAnsi="Times New Roman" w:cs="Times New Roman"/>
+                <w:b/>
+                <w:sz w:val="20"/>
+                <w:szCs w:val="20"/>
+              </w:rPr>
+            </w:pPr>
+            <w:r>
+              <w:rPr>
+                <w:rFonts w:ascii="Times New Roman" w:hAnsi="Times New Roman" w:cs="Times New Roman"/>
+                <w:b/>
+                <w:sz w:val="20"/>
+                <w:szCs w:val="20"/>
+              </w:rPr>
+              <w:t>159,844</w:t>
+            </w:r>
+          </w:p>
+        </w:tc>
+      </w:tr>
+      <w:tr>
+        <w:trPr>
+          <w:trHeight w:val="415"/>
+        </w:trPr>
+        <w:tc>
+          <w:tcPr>
+            <w:tcW w:w="1603" w:type="dxa"/>
+            <w:vMerge w:val="restart"/>
+          </w:tcPr>
+          <w:p>
+            <w:pPr>
+              <w:spacing w:line="480" w:lineRule="auto"/>
+              <w:rPr>
+                <w:rFonts w:ascii="Times New Roman" w:hAnsi="Times New Roman" w:cs="Times New Roman"/>
+                <w:b/>
+                <w:sz w:val="20"/>
+                <w:szCs w:val="20"/>
+              </w:rPr>
+            </w:pPr>
+            <w:r>
+              <w:rPr>
+                <w:rFonts w:ascii="Times New Roman" w:hAnsi="Times New Roman" w:cs="Times New Roman"/>
+                <w:b/>
+                <w:sz w:val="20"/>
+                <w:szCs w:val="20"/>
+              </w:rPr>
+              <w:t>Logistic Regression</w:t>
+            </w:r>
+          </w:p>
+          <w:p>
+            <w:pPr>
+              <w:spacing w:line="480" w:lineRule="auto"/>
+              <w:rPr>
+                <w:rFonts w:ascii="Times New Roman" w:hAnsi="Times New Roman" w:cs="Times New Roman"/>
+                <w:b/>
+                <w:sz w:val="20"/>
+                <w:szCs w:val="20"/>
+              </w:rPr>
+            </w:pPr>
+            <w:r>
+              <w:rPr>
+                <w:rFonts w:ascii="Times New Roman" w:hAnsi="Times New Roman" w:cs="Times New Roman"/>
+                <w:b/>
+                <w:sz w:val="20"/>
+                <w:szCs w:val="20"/>
+              </w:rPr>
+              <w:fldChar w:fldCharType="begin" w:fldLock="1"/>
+            </w:r>
+            <w:r>
+              <w:rPr>
+                <w:rFonts w:ascii="Times New Roman" w:hAnsi="Times New Roman" w:cs="Times New Roman"/>
+                <w:b/>
+                <w:sz w:val="20"/>
+                <w:szCs w:val="20"/>
+              </w:rPr>
+              <w:instrText>ADDIN CSL_CITATION {"citationItems":[{"id":"ITEM-1","itemData":{"DOI":"10.1007/978-981-15-9509-7","ISBN":"9789811595097","author":[{"dropping-particle":"","family":"Shitole","given":"Ajitkumar","non-dropping-particle":"","parse-names":false,"suffix":""}],"id":"ITEM-1","issue":"March","issued":{"date-parts":[["2021"]]},"title":"Twitter Sentiment Analysis Using Supervised Machine Learning","type":"article-journal"},"uris":["http://www.mendeley.com/documents/?uuid=3c4353ac-0bae-4c86-823c-248203c09424"]}],"mendeley":{"formattedCitation":"(Shitole, 2021)","plainTextFormattedCitation":"(Shitole, 2021)","previouslyFormattedCitation":"(Shitole, 2021)"},"properties":{"noteIndex":0},"schema":"https://github.com/citation-style-language/schema/raw/master/csl-citation.json"}</w:instrText>
+            </w:r>
+            <w:r>
+              <w:rPr>
+                <w:rFonts w:ascii="Times New Roman" w:hAnsi="Times New Roman" w:cs="Times New Roman"/>
+                <w:b/>
+                <w:sz w:val="20"/>
+                <w:szCs w:val="20"/>
+              </w:rPr>
+              <w:fldChar w:fldCharType="separate"/>
+            </w:r>
+            <w:r>
+              <w:rPr>
+                <w:rFonts w:ascii="Times New Roman" w:hAnsi="Times New Roman" w:cs="Times New Roman"/>
+                <w:noProof/>
+                <w:sz w:val="20"/>
+                <w:szCs w:val="20"/>
+              </w:rPr>
+              <w:t>(Shitole, 2021)</w:t>
+            </w:r>
+            <w:r>
+              <w:rPr>
+                <w:rFonts w:ascii="Times New Roman" w:hAnsi="Times New Roman" w:cs="Times New Roman"/>
+                <w:b/>
+                <w:sz w:val="20"/>
+                <w:szCs w:val="20"/>
+              </w:rPr>
+              <w:fldChar w:fldCharType="end"/>
+            </w:r>
+          </w:p>
+        </w:tc>
+        <w:tc>
+          <w:tcPr>
+            <w:tcW w:w="1775" w:type="dxa"/>
+          </w:tcPr>
+          <w:p>
+            <w:pPr>
+              <w:spacing w:line="480" w:lineRule="auto"/>
+              <w:rPr>
+                <w:rFonts w:ascii="Times New Roman" w:hAnsi="Times New Roman" w:cs="Times New Roman"/>
+                <w:b/>
+                <w:sz w:val="20"/>
+                <w:szCs w:val="20"/>
+              </w:rPr>
+            </w:pPr>
+            <w:r>
+              <w:rPr>
+                <w:rFonts w:ascii="Times New Roman" w:hAnsi="Times New Roman" w:cs="Times New Roman"/>
+                <w:b/>
+                <w:sz w:val="20"/>
+                <w:szCs w:val="20"/>
+              </w:rPr>
+              <w:t>0</w:t>
+            </w:r>
+            <w:r>
+              <w:rPr>
+                <w:rFonts w:ascii="Times New Roman" w:hAnsi="Times New Roman" w:cs="Times New Roman"/>
+                <w:sz w:val="20"/>
+                <w:szCs w:val="20"/>
+              </w:rPr>
+              <w:t xml:space="preserve"> (negative Label)</w:t>
+            </w:r>
+          </w:p>
+        </w:tc>
+        <w:tc>
+          <w:tcPr>
+            <w:tcW w:w="1027" w:type="dxa"/>
+            <w:vMerge w:val="restart"/>
+            <w:vAlign w:val="center"/>
+          </w:tcPr>
+          <w:p>
+            <w:pPr>
+              <w:spacing w:line="480" w:lineRule="auto"/>
+              <w:jc w:val="center"/>
+              <w:rPr>
+                <w:rFonts w:ascii="Times New Roman" w:hAnsi="Times New Roman" w:cs="Times New Roman"/>
+                <w:b/>
+                <w:sz w:val="20"/>
+                <w:szCs w:val="20"/>
+              </w:rPr>
+            </w:pPr>
+            <w:r>
+              <w:rPr>
+                <w:rFonts w:ascii="Times New Roman" w:hAnsi="Times New Roman" w:cs="Times New Roman"/>
+                <w:b/>
+                <w:sz w:val="20"/>
+                <w:szCs w:val="20"/>
+              </w:rPr>
+              <w:t>0.82472</w:t>
+            </w:r>
+          </w:p>
+        </w:tc>
+        <w:tc>
+          <w:tcPr>
+            <w:tcW w:w="1164" w:type="dxa"/>
+          </w:tcPr>
+          <w:p>
+            <w:pPr>
+              <w:spacing w:line="480" w:lineRule="auto"/>
+              <w:rPr>
+                <w:rFonts w:ascii="Times New Roman" w:hAnsi="Times New Roman" w:cs="Times New Roman"/>
+                <w:b/>
+                <w:sz w:val="20"/>
+                <w:szCs w:val="20"/>
+              </w:rPr>
+            </w:pPr>
+            <w:r>
+              <w:rPr>
+                <w:rFonts w:ascii="Times New Roman" w:hAnsi="Times New Roman" w:cs="Times New Roman"/>
+                <w:b/>
+                <w:sz w:val="20"/>
+                <w:szCs w:val="20"/>
+              </w:rPr>
+              <w:t>0.81745</w:t>
+            </w:r>
+          </w:p>
+        </w:tc>
+        <w:tc>
+          <w:tcPr>
+            <w:tcW w:w="1257" w:type="dxa"/>
+          </w:tcPr>
+          <w:p>
+            <w:pPr>
+              <w:spacing w:line="480" w:lineRule="auto"/>
+              <w:rPr>
+                <w:rFonts w:ascii="Times New Roman" w:hAnsi="Times New Roman" w:cs="Times New Roman"/>
+                <w:b/>
+                <w:sz w:val="20"/>
+                <w:szCs w:val="20"/>
+              </w:rPr>
+            </w:pPr>
+            <w:r>
+              <w:rPr>
+                <w:rFonts w:ascii="Times New Roman" w:hAnsi="Times New Roman" w:cs="Times New Roman"/>
+                <w:b/>
+                <w:sz w:val="20"/>
+                <w:szCs w:val="20"/>
+              </w:rPr>
+              <w:t>0.83662</w:t>
+            </w:r>
+          </w:p>
+        </w:tc>
+        <w:tc>
+          <w:tcPr>
+            <w:tcW w:w="1260" w:type="dxa"/>
+          </w:tcPr>
+          <w:p>
+            <w:pPr>
+              <w:spacing w:line="480" w:lineRule="auto"/>
+              <w:rPr>
+                <w:rFonts w:ascii="Times New Roman" w:hAnsi="Times New Roman" w:cs="Times New Roman"/>
+                <w:b/>
+                <w:sz w:val="20"/>
+                <w:szCs w:val="20"/>
+              </w:rPr>
+            </w:pPr>
+            <w:r>
+              <w:rPr>
+                <w:rFonts w:ascii="Times New Roman" w:hAnsi="Times New Roman" w:cs="Times New Roman"/>
+                <w:b/>
+                <w:sz w:val="20"/>
+                <w:szCs w:val="20"/>
+              </w:rPr>
+              <w:t>0.82692</w:t>
+            </w:r>
+          </w:p>
+        </w:tc>
+        <w:tc>
+          <w:tcPr>
+            <w:tcW w:w="1264" w:type="dxa"/>
+          </w:tcPr>
+          <w:p>
+            <w:pPr>
+              <w:spacing w:line="480" w:lineRule="auto"/>
+              <w:rPr>
+                <w:rFonts w:ascii="Times New Roman" w:hAnsi="Times New Roman" w:cs="Times New Roman"/>
+                <w:b/>
+                <w:sz w:val="20"/>
+                <w:szCs w:val="20"/>
+              </w:rPr>
+            </w:pPr>
+            <w:r>
+              <w:rPr>
+                <w:rFonts w:ascii="Times New Roman" w:hAnsi="Times New Roman" w:cs="Times New Roman"/>
+                <w:b/>
+                <w:sz w:val="20"/>
+                <w:szCs w:val="20"/>
+              </w:rPr>
+              <w:t>160,156</w:t>
+            </w:r>
+          </w:p>
+        </w:tc>
+      </w:tr>
+      <w:tr>
+        <w:trPr>
+          <w:trHeight w:val="414"/>
+        </w:trPr>
+        <w:tc>
+          <w:tcPr>
+            <w:tcW w:w="1603" w:type="dxa"/>
+            <w:vMerge/>
+          </w:tcPr>
+          <w:p>
+            <w:pPr>
+              <w:spacing w:line="480" w:lineRule="auto"/>
+              <w:rPr>
+                <w:rFonts w:ascii="Times New Roman" w:hAnsi="Times New Roman" w:cs="Times New Roman"/>
+                <w:b/>
+                <w:sz w:val="20"/>
+                <w:szCs w:val="20"/>
+              </w:rPr>
+            </w:pPr>
+          </w:p>
+        </w:tc>
+        <w:tc>
+          <w:tcPr>
+            <w:tcW w:w="1775" w:type="dxa"/>
+          </w:tcPr>
+          <w:p>
+            <w:pPr>
+              <w:spacing w:line="480" w:lineRule="auto"/>
+              <w:rPr>
+                <w:rFonts w:ascii="Times New Roman" w:hAnsi="Times New Roman" w:cs="Times New Roman"/>
+                <w:b/>
+                <w:sz w:val="20"/>
+                <w:szCs w:val="20"/>
+              </w:rPr>
+            </w:pPr>
+            <w:r>
+              <w:rPr>
+                <w:rFonts w:ascii="Times New Roman" w:hAnsi="Times New Roman" w:cs="Times New Roman"/>
+                <w:b/>
+                <w:sz w:val="20"/>
+                <w:szCs w:val="20"/>
+              </w:rPr>
+              <w:t xml:space="preserve">1 </w:t>
+            </w:r>
+            <w:r>
+              <w:rPr>
+                <w:rFonts w:ascii="Times New Roman" w:hAnsi="Times New Roman" w:cs="Times New Roman"/>
+                <w:sz w:val="20"/>
+                <w:szCs w:val="20"/>
+              </w:rPr>
+              <w:t>(</w:t>
+            </w:r>
+            <w:r>
+              <w:rPr>
+                <w:rFonts w:ascii="Times New Roman" w:hAnsi="Times New Roman" w:cs="Times New Roman"/>
+                <w:sz w:val="20"/>
+                <w:szCs w:val="20"/>
+              </w:rPr>
+              <w:t>Positive</w:t>
+            </w:r>
+            <w:r>
+              <w:rPr>
+                <w:rFonts w:ascii="Times New Roman" w:hAnsi="Times New Roman" w:cs="Times New Roman"/>
+                <w:sz w:val="20"/>
+                <w:szCs w:val="20"/>
+              </w:rPr>
+              <w:t xml:space="preserve"> Label)</w:t>
+            </w:r>
+          </w:p>
+        </w:tc>
+        <w:tc>
+          <w:tcPr>
+            <w:tcW w:w="1027" w:type="dxa"/>
+            <w:vMerge/>
+          </w:tcPr>
+          <w:p>
+            <w:pPr>
+              <w:spacing w:line="480" w:lineRule="auto"/>
+              <w:rPr>
+                <w:rFonts w:ascii="Times New Roman" w:hAnsi="Times New Roman" w:cs="Times New Roman"/>
+                <w:b/>
+                <w:sz w:val="20"/>
+                <w:szCs w:val="20"/>
+              </w:rPr>
+            </w:pPr>
+          </w:p>
+        </w:tc>
+        <w:tc>
+          <w:tcPr>
+            <w:tcW w:w="1164" w:type="dxa"/>
+          </w:tcPr>
+          <w:p>
+            <w:pPr>
+              <w:spacing w:line="480" w:lineRule="auto"/>
+              <w:rPr>
+                <w:rFonts w:ascii="Times New Roman" w:hAnsi="Times New Roman" w:cs="Times New Roman"/>
+                <w:b/>
+                <w:sz w:val="20"/>
+                <w:szCs w:val="20"/>
+              </w:rPr>
+            </w:pPr>
+            <w:r>
+              <w:rPr>
+                <w:rFonts w:ascii="Times New Roman" w:hAnsi="Times New Roman" w:cs="Times New Roman"/>
+                <w:b/>
+                <w:sz w:val="20"/>
+                <w:szCs w:val="20"/>
+              </w:rPr>
+              <w:t>0.83236</w:t>
+            </w:r>
+          </w:p>
+        </w:tc>
+        <w:tc>
+          <w:tcPr>
+            <w:tcW w:w="1257" w:type="dxa"/>
+          </w:tcPr>
+          <w:p>
+            <w:pPr>
+              <w:spacing w:line="480" w:lineRule="auto"/>
+              <w:rPr>
+                <w:rFonts w:ascii="Times New Roman" w:hAnsi="Times New Roman" w:cs="Times New Roman"/>
+                <w:b/>
+                <w:sz w:val="20"/>
+                <w:szCs w:val="20"/>
+              </w:rPr>
+            </w:pPr>
+            <w:r>
+              <w:rPr>
+                <w:rFonts w:ascii="Times New Roman" w:hAnsi="Times New Roman" w:cs="Times New Roman"/>
+                <w:b/>
+                <w:sz w:val="20"/>
+                <w:szCs w:val="20"/>
+              </w:rPr>
+              <w:t>0.81280</w:t>
+            </w:r>
+          </w:p>
+        </w:tc>
+        <w:tc>
+          <w:tcPr>
+            <w:tcW w:w="1260" w:type="dxa"/>
+          </w:tcPr>
+          <w:p>
+            <w:pPr>
+              <w:spacing w:line="480" w:lineRule="auto"/>
+              <w:rPr>
+                <w:rFonts w:ascii="Times New Roman" w:hAnsi="Times New Roman" w:cs="Times New Roman"/>
+                <w:b/>
+                <w:sz w:val="20"/>
+                <w:szCs w:val="20"/>
+              </w:rPr>
+            </w:pPr>
+            <w:r>
+              <w:rPr>
+                <w:rFonts w:ascii="Times New Roman" w:hAnsi="Times New Roman" w:cs="Times New Roman"/>
+                <w:b/>
+                <w:sz w:val="20"/>
+                <w:szCs w:val="20"/>
+              </w:rPr>
+              <w:t>0.82246</w:t>
+            </w:r>
+          </w:p>
+        </w:tc>
+        <w:tc>
+          <w:tcPr>
+            <w:tcW w:w="1264" w:type="dxa"/>
+          </w:tcPr>
+          <w:p>
+            <w:pPr>
+              <w:spacing w:line="480" w:lineRule="auto"/>
+              <w:rPr>
+                <w:rFonts w:ascii="Times New Roman" w:hAnsi="Times New Roman" w:cs="Times New Roman"/>
+                <w:b/>
+                <w:sz w:val="20"/>
+                <w:szCs w:val="20"/>
+              </w:rPr>
+            </w:pPr>
+            <w:r>
+              <w:rPr>
+                <w:rFonts w:ascii="Times New Roman" w:hAnsi="Times New Roman" w:cs="Times New Roman"/>
+                <w:b/>
+                <w:sz w:val="20"/>
+                <w:szCs w:val="20"/>
+              </w:rPr>
+              <w:t>159,844</w:t>
+            </w:r>
+          </w:p>
+        </w:tc>
+      </w:tr>
+      <w:tr>
+        <w:trPr>
+          <w:trHeight w:val="415"/>
+        </w:trPr>
+        <w:tc>
+          <w:tcPr>
+            <w:tcW w:w="1603" w:type="dxa"/>
+            <w:vMerge w:val="restart"/>
+          </w:tcPr>
+          <w:p>
+            <w:pPr>
+              <w:spacing w:line="480" w:lineRule="auto"/>
+              <w:rPr>
+                <w:rFonts w:ascii="Times New Roman" w:hAnsi="Times New Roman" w:cs="Times New Roman"/>
+                <w:b/>
+                <w:sz w:val="20"/>
+                <w:szCs w:val="20"/>
+              </w:rPr>
+            </w:pPr>
+            <w:r>
+              <w:rPr>
+                <w:rFonts w:ascii="Times New Roman" w:hAnsi="Times New Roman" w:cs="Times New Roman"/>
+                <w:b/>
+                <w:sz w:val="20"/>
+                <w:szCs w:val="20"/>
+              </w:rPr>
+              <w:t>LSTM-GRU</w:t>
+            </w:r>
+          </w:p>
+          <w:p>
+            <w:pPr>
+              <w:spacing w:line="480" w:lineRule="auto"/>
+              <w:rPr>
+                <w:rFonts w:ascii="Times New Roman" w:hAnsi="Times New Roman" w:cs="Times New Roman"/>
+                <w:b/>
+                <w:sz w:val="20"/>
+                <w:szCs w:val="20"/>
+              </w:rPr>
+            </w:pPr>
+            <w:r>
+              <w:rPr>
+                <w:rFonts w:ascii="Times New Roman" w:hAnsi="Times New Roman" w:cs="Times New Roman"/>
+                <w:b/>
+                <w:sz w:val="20"/>
+                <w:szCs w:val="20"/>
+              </w:rPr>
+              <w:t>(Proposed Model</w:t>
+            </w:r>
+            <w:r>
+              <w:rPr>
+                <w:rFonts w:ascii="Times New Roman" w:hAnsi="Times New Roman" w:cs="Times New Roman"/>
+                <w:b/>
+                <w:sz w:val="20"/>
+                <w:szCs w:val="20"/>
+              </w:rPr>
+              <w:t>, 2022</w:t>
+            </w:r>
+            <w:r>
+              <w:rPr>
+                <w:rFonts w:ascii="Times New Roman" w:hAnsi="Times New Roman" w:cs="Times New Roman"/>
+                <w:b/>
+                <w:sz w:val="20"/>
+                <w:szCs w:val="20"/>
+              </w:rPr>
+              <w:t>)</w:t>
+            </w:r>
+          </w:p>
+        </w:tc>
+        <w:tc>
+          <w:tcPr>
+            <w:tcW w:w="1775" w:type="dxa"/>
+          </w:tcPr>
+          <w:p>
+            <w:pPr>
+              <w:spacing w:line="480" w:lineRule="auto"/>
+              <w:rPr>
+                <w:rFonts w:ascii="Times New Roman" w:hAnsi="Times New Roman" w:cs="Times New Roman"/>
+                <w:b/>
+                <w:sz w:val="20"/>
+                <w:szCs w:val="20"/>
+              </w:rPr>
+            </w:pPr>
+            <w:r>
+              <w:rPr>
+                <w:rFonts w:ascii="Times New Roman" w:hAnsi="Times New Roman" w:cs="Times New Roman"/>
+                <w:b/>
+                <w:sz w:val="20"/>
+                <w:szCs w:val="20"/>
+              </w:rPr>
+              <w:t>0</w:t>
+            </w:r>
+            <w:r>
+              <w:rPr>
+                <w:rFonts w:ascii="Times New Roman" w:hAnsi="Times New Roman" w:cs="Times New Roman"/>
+                <w:sz w:val="20"/>
+                <w:szCs w:val="20"/>
+              </w:rPr>
+              <w:t xml:space="preserve"> (negative Label)</w:t>
+            </w:r>
+          </w:p>
+        </w:tc>
+        <w:tc>
+          <w:tcPr>
+            <w:tcW w:w="1027" w:type="dxa"/>
+            <w:vMerge w:val="restart"/>
+            <w:vAlign w:val="center"/>
+          </w:tcPr>
+          <w:p>
+            <w:pPr>
+              <w:spacing w:line="480" w:lineRule="auto"/>
+              <w:jc w:val="center"/>
+              <w:rPr>
+                <w:rFonts w:ascii="Times New Roman" w:hAnsi="Times New Roman" w:cs="Times New Roman"/>
+                <w:b/>
+                <w:sz w:val="20"/>
+                <w:szCs w:val="20"/>
+              </w:rPr>
+            </w:pPr>
+            <w:r>
+              <w:rPr>
+                <w:rFonts w:ascii="Times New Roman" w:hAnsi="Times New Roman" w:cs="Times New Roman"/>
+                <w:b/>
+                <w:sz w:val="20"/>
+                <w:szCs w:val="20"/>
+              </w:rPr>
+              <w:t>0.93</w:t>
+            </w:r>
+          </w:p>
+        </w:tc>
+        <w:tc>
+          <w:tcPr>
+            <w:tcW w:w="1164" w:type="dxa"/>
+          </w:tcPr>
+          <w:p>
+            <w:pPr>
+              <w:spacing w:line="480" w:lineRule="auto"/>
+              <w:rPr>
+                <w:rFonts w:ascii="Times New Roman" w:hAnsi="Times New Roman" w:cs="Times New Roman"/>
+                <w:b/>
+                <w:sz w:val="20"/>
+                <w:szCs w:val="20"/>
+              </w:rPr>
+            </w:pPr>
+            <w:r>
+              <w:rPr>
+                <w:rFonts w:ascii="Times New Roman" w:hAnsi="Times New Roman" w:cs="Times New Roman"/>
+                <w:b/>
+                <w:sz w:val="20"/>
+                <w:szCs w:val="20"/>
+              </w:rPr>
+              <w:t>0.</w:t>
+            </w:r>
+            <w:r>
+              <w:rPr>
+                <w:rFonts w:ascii="Times New Roman" w:hAnsi="Times New Roman" w:cs="Times New Roman"/>
+                <w:b/>
+                <w:sz w:val="20"/>
+                <w:szCs w:val="20"/>
+              </w:rPr>
+              <w:t>92</w:t>
+            </w:r>
+          </w:p>
+        </w:tc>
+        <w:tc>
+          <w:tcPr>
+            <w:tcW w:w="1257" w:type="dxa"/>
+          </w:tcPr>
+          <w:p>
+            <w:pPr>
+              <w:spacing w:line="480" w:lineRule="auto"/>
+              <w:rPr>
+                <w:rFonts w:ascii="Times New Roman" w:hAnsi="Times New Roman" w:cs="Times New Roman"/>
+                <w:b/>
+                <w:sz w:val="20"/>
+                <w:szCs w:val="20"/>
+              </w:rPr>
+            </w:pPr>
+            <w:r>
+              <w:rPr>
+                <w:rFonts w:ascii="Times New Roman" w:hAnsi="Times New Roman" w:cs="Times New Roman"/>
+                <w:b/>
+                <w:sz w:val="20"/>
+                <w:szCs w:val="20"/>
+              </w:rPr>
+              <w:t>0.93</w:t>
+            </w:r>
+          </w:p>
+        </w:tc>
+        <w:tc>
+          <w:tcPr>
+            <w:tcW w:w="1260" w:type="dxa"/>
+          </w:tcPr>
+          <w:p>
+            <w:pPr>
+              <w:spacing w:line="480" w:lineRule="auto"/>
+              <w:rPr>
+                <w:rFonts w:ascii="Times New Roman" w:hAnsi="Times New Roman" w:cs="Times New Roman"/>
+                <w:b/>
+                <w:sz w:val="20"/>
+                <w:szCs w:val="20"/>
+              </w:rPr>
+            </w:pPr>
+            <w:r>
+              <w:rPr>
+                <w:rFonts w:ascii="Times New Roman" w:hAnsi="Times New Roman" w:cs="Times New Roman"/>
+                <w:b/>
+                <w:sz w:val="20"/>
+                <w:szCs w:val="20"/>
+              </w:rPr>
+              <w:t>0.93</w:t>
+            </w:r>
+          </w:p>
+        </w:tc>
+        <w:tc>
+          <w:tcPr>
+            <w:tcW w:w="1264" w:type="dxa"/>
+          </w:tcPr>
+          <w:p>
+            <w:pPr>
+              <w:spacing w:line="480" w:lineRule="auto"/>
+              <w:rPr>
+                <w:rFonts w:ascii="Times New Roman" w:hAnsi="Times New Roman" w:cs="Times New Roman"/>
+                <w:b/>
+                <w:sz w:val="20"/>
+                <w:szCs w:val="20"/>
+              </w:rPr>
+            </w:pPr>
+            <w:r>
+              <w:rPr>
+                <w:rFonts w:ascii="Times New Roman" w:hAnsi="Times New Roman" w:cs="Times New Roman"/>
+                <w:b/>
+                <w:sz w:val="20"/>
+                <w:szCs w:val="20"/>
+              </w:rPr>
+              <w:t>640,506</w:t>
+            </w:r>
+          </w:p>
+        </w:tc>
+      </w:tr>
+      <w:tr>
+        <w:trPr>
+          <w:trHeight w:val="414"/>
+        </w:trPr>
+        <w:tc>
+          <w:tcPr>
+            <w:tcW w:w="1603" w:type="dxa"/>
+            <w:vMerge/>
+          </w:tcPr>
+          <w:p>
+            <w:pPr>
+              <w:spacing w:line="480" w:lineRule="auto"/>
+              <w:rPr>
+                <w:rFonts w:ascii="Times New Roman" w:hAnsi="Times New Roman" w:cs="Times New Roman"/>
+                <w:b/>
+                <w:sz w:val="20"/>
+                <w:szCs w:val="20"/>
+              </w:rPr>
+            </w:pPr>
+          </w:p>
+        </w:tc>
+        <w:tc>
+          <w:tcPr>
+            <w:tcW w:w="1775" w:type="dxa"/>
+          </w:tcPr>
+          <w:p>
+            <w:pPr>
+              <w:spacing w:line="480" w:lineRule="auto"/>
+              <w:rPr>
+                <w:rFonts w:ascii="Times New Roman" w:hAnsi="Times New Roman" w:cs="Times New Roman"/>
+                <w:b/>
+                <w:sz w:val="20"/>
+                <w:szCs w:val="20"/>
+              </w:rPr>
+            </w:pPr>
+            <w:r>
+              <w:rPr>
+                <w:rFonts w:ascii="Times New Roman" w:hAnsi="Times New Roman" w:cs="Times New Roman"/>
+                <w:b/>
+                <w:sz w:val="20"/>
+                <w:szCs w:val="20"/>
+              </w:rPr>
+              <w:t xml:space="preserve">1 </w:t>
+            </w:r>
+            <w:r>
+              <w:rPr>
+                <w:rFonts w:ascii="Times New Roman" w:hAnsi="Times New Roman" w:cs="Times New Roman"/>
+                <w:sz w:val="20"/>
+                <w:szCs w:val="20"/>
+              </w:rPr>
+              <w:t>(</w:t>
+            </w:r>
+            <w:r>
+              <w:rPr>
+                <w:rFonts w:ascii="Times New Roman" w:hAnsi="Times New Roman" w:cs="Times New Roman"/>
+                <w:sz w:val="20"/>
+                <w:szCs w:val="20"/>
+              </w:rPr>
+              <w:t>Positive</w:t>
+            </w:r>
+            <w:r>
+              <w:rPr>
+                <w:rFonts w:ascii="Times New Roman" w:hAnsi="Times New Roman" w:cs="Times New Roman"/>
+                <w:sz w:val="20"/>
+                <w:szCs w:val="20"/>
+              </w:rPr>
+              <w:t xml:space="preserve"> Label)</w:t>
+            </w:r>
+          </w:p>
+        </w:tc>
+        <w:tc>
+          <w:tcPr>
+            <w:tcW w:w="1027" w:type="dxa"/>
+            <w:vMerge/>
+          </w:tcPr>
+          <w:p>
+            <w:pPr>
+              <w:spacing w:line="480" w:lineRule="auto"/>
+              <w:rPr>
+                <w:rFonts w:ascii="Times New Roman" w:hAnsi="Times New Roman" w:cs="Times New Roman"/>
+                <w:b/>
+                <w:sz w:val="20"/>
+                <w:szCs w:val="20"/>
+              </w:rPr>
+            </w:pPr>
+          </w:p>
+        </w:tc>
+        <w:tc>
+          <w:tcPr>
+            <w:tcW w:w="1164" w:type="dxa"/>
+          </w:tcPr>
+          <w:p>
+            <w:pPr>
+              <w:spacing w:line="480" w:lineRule="auto"/>
+              <w:rPr>
+                <w:rFonts w:ascii="Times New Roman" w:hAnsi="Times New Roman" w:cs="Times New Roman"/>
+                <w:b/>
+                <w:sz w:val="20"/>
+                <w:szCs w:val="20"/>
+              </w:rPr>
+            </w:pPr>
+            <w:r>
+              <w:rPr>
+                <w:rFonts w:ascii="Times New Roman" w:hAnsi="Times New Roman" w:cs="Times New Roman"/>
+                <w:b/>
+                <w:sz w:val="20"/>
+                <w:szCs w:val="20"/>
+              </w:rPr>
+              <w:t>0.93</w:t>
+            </w:r>
+          </w:p>
+        </w:tc>
+        <w:tc>
+          <w:tcPr>
+            <w:tcW w:w="1257" w:type="dxa"/>
+          </w:tcPr>
+          <w:p>
+            <w:pPr>
+              <w:spacing w:line="480" w:lineRule="auto"/>
+              <w:rPr>
+                <w:rFonts w:ascii="Times New Roman" w:hAnsi="Times New Roman" w:cs="Times New Roman"/>
+                <w:b/>
+                <w:sz w:val="20"/>
+                <w:szCs w:val="20"/>
+              </w:rPr>
+            </w:pPr>
+            <w:r>
+              <w:rPr>
+                <w:rFonts w:ascii="Times New Roman" w:hAnsi="Times New Roman" w:cs="Times New Roman"/>
+                <w:b/>
+                <w:sz w:val="20"/>
+                <w:szCs w:val="20"/>
+              </w:rPr>
+              <w:t>0.92</w:t>
+            </w:r>
+          </w:p>
+        </w:tc>
+        <w:tc>
+          <w:tcPr>
+            <w:tcW w:w="1260" w:type="dxa"/>
+          </w:tcPr>
+          <w:p>
+            <w:pPr>
+              <w:spacing w:line="480" w:lineRule="auto"/>
+              <w:rPr>
+                <w:rFonts w:ascii="Times New Roman" w:hAnsi="Times New Roman" w:cs="Times New Roman"/>
+                <w:b/>
+                <w:sz w:val="20"/>
+                <w:szCs w:val="20"/>
+              </w:rPr>
+            </w:pPr>
+            <w:r>
+              <w:rPr>
+                <w:rFonts w:ascii="Times New Roman" w:hAnsi="Times New Roman" w:cs="Times New Roman"/>
+                <w:b/>
+                <w:sz w:val="20"/>
+                <w:szCs w:val="20"/>
+              </w:rPr>
+              <w:t>0.92</w:t>
+            </w:r>
+          </w:p>
+        </w:tc>
+        <w:tc>
+          <w:tcPr>
+            <w:tcW w:w="1264" w:type="dxa"/>
+          </w:tcPr>
+          <w:p>
+            <w:pPr>
+              <w:spacing w:line="480" w:lineRule="auto"/>
+              <w:rPr>
+                <w:rFonts w:ascii="Times New Roman" w:hAnsi="Times New Roman" w:cs="Times New Roman"/>
+                <w:b/>
+                <w:sz w:val="20"/>
+                <w:szCs w:val="20"/>
+              </w:rPr>
+            </w:pPr>
+            <w:r>
+              <w:rPr>
+                <w:rFonts w:ascii="Times New Roman" w:hAnsi="Times New Roman" w:cs="Times New Roman"/>
+                <w:b/>
+                <w:sz w:val="20"/>
+                <w:szCs w:val="20"/>
+              </w:rPr>
+              <w:t>639,494</w:t>
+            </w:r>
+          </w:p>
+        </w:tc>
+      </w:tr>
+    </w:tbl>
+    <w:p>
+      <w:pPr>
+        <w:spacing w:line="480" w:lineRule="auto"/>
+        <w:rPr>
+          <w:rFonts w:ascii="Times New Roman" w:hAnsi="Times New Roman" w:cs="Times New Roman"/>
+          <w:b/>
+          <w:sz w:val="24"/>
+          <w:szCs w:val="24"/>
+        </w:rPr>
+      </w:pPr>
+    </w:p>
+    <w:p>
+      <w:pPr>
+        <w:spacing w:line="480" w:lineRule="auto"/>
+        <w:rPr>
+          <w:rFonts w:ascii="Times New Roman" w:hAnsi="Times New Roman" w:cs="Times New Roman"/>
+          <w:sz w:val="24"/>
+          <w:szCs w:val="24"/>
+        </w:rPr>
+      </w:pPr>
+      <w:r>
+        <w:rPr>
+          <w:rFonts w:ascii="Times New Roman" w:hAnsi="Times New Roman" w:cs="Times New Roman"/>
+          <w:sz w:val="24"/>
+          <w:szCs w:val="24"/>
+        </w:rPr>
+        <w:t>Considering the table 4.1 show</w:t>
+      </w:r>
+      <w:r>
+        <w:rPr>
+          <w:rFonts w:ascii="Times New Roman" w:hAnsi="Times New Roman" w:cs="Times New Roman"/>
+          <w:sz w:val="24"/>
+          <w:szCs w:val="24"/>
+        </w:rPr>
+        <w:t>ing the</w:t>
+      </w:r>
+      <w:r>
+        <w:rPr>
+          <w:rFonts w:ascii="Times New Roman" w:hAnsi="Times New Roman" w:cs="Times New Roman"/>
+          <w:sz w:val="24"/>
+          <w:szCs w:val="24"/>
+        </w:rPr>
+        <w:t xml:space="preserve"> various performance metric for each classification m</w:t>
+      </w:r>
+      <w:r>
+        <w:rPr>
+          <w:rFonts w:ascii="Times New Roman" w:hAnsi="Times New Roman" w:cs="Times New Roman"/>
+          <w:sz w:val="24"/>
+          <w:szCs w:val="24"/>
+        </w:rPr>
+        <w:t xml:space="preserve">odel, and it can be concluded that the proposed model achieved a better performance of 93% accuracy in comparison to the existing models. </w:t>
+      </w:r>
       <w:bookmarkStart w:id="0" w:name="_GoBack"/>
       <w:bookmarkEnd w:id="0"/>
-      <w:r>
-        <w:rPr>
-          <w:rFonts w:ascii="Times New Roman" w:hAnsi="Times New Roman" w:cs="Times New Roman"/>
-          <w:b/>
-          <w:sz w:val="24"/>
-          <w:szCs w:val="24"/>
-        </w:rPr>
-        <w:t>: Performance comparison with existing model</w:t>
+    </w:p>
+    <w:p>
+      <w:pPr>
+        <w:spacing w:line="480" w:lineRule="auto"/>
+        <w:rPr>
+          <w:rFonts w:ascii="Times New Roman" w:hAnsi="Times New Roman" w:cs="Times New Roman"/>
+          <w:b/>
+          <w:sz w:val="24"/>
+          <w:szCs w:val="24"/>
+        </w:rPr>
+      </w:pPr>
+    </w:p>
+    <w:p>
+      <w:pPr>
+        <w:spacing w:line="480" w:lineRule="auto"/>
+        <w:jc w:val="center"/>
+        <w:rPr>
+          <w:rFonts w:ascii="Times New Roman" w:hAnsi="Times New Roman" w:cs="Times New Roman"/>
+          <w:b/>
+          <w:sz w:val="24"/>
+          <w:szCs w:val="24"/>
+          <w:u w:val="single"/>
+        </w:rPr>
+      </w:pPr>
+      <w:r>
+        <w:rPr>
+          <w:rFonts w:ascii="Times New Roman" w:hAnsi="Times New Roman" w:cs="Times New Roman"/>
+          <w:b/>
+          <w:sz w:val="24"/>
+          <w:szCs w:val="24"/>
+          <w:u w:val="single"/>
+        </w:rPr>
+        <w:lastRenderedPageBreak/>
+        <w:t>Reference</w:t>
+      </w:r>
+    </w:p>
+    <w:p>
+      <w:pPr>
+        <w:widowControl w:val="0"/>
+        <w:autoSpaceDE w:val="0"/>
+        <w:autoSpaceDN w:val="0"/>
+        <w:adjustRightInd w:val="0"/>
+        <w:spacing w:line="480" w:lineRule="auto"/>
+        <w:ind w:left="480" w:hanging="480"/>
+        <w:rPr>
+          <w:rFonts w:ascii="Times New Roman" w:hAnsi="Times New Roman" w:cs="Times New Roman"/>
+          <w:noProof/>
+          <w:sz w:val="24"/>
+        </w:rPr>
+      </w:pPr>
+      <w:r>
+        <w:rPr>
+          <w:rFonts w:ascii="Times New Roman" w:hAnsi="Times New Roman" w:cs="Times New Roman"/>
+          <w:b/>
+          <w:sz w:val="24"/>
+          <w:szCs w:val="24"/>
+        </w:rPr>
+        <w:fldChar w:fldCharType="begin" w:fldLock="1"/>
+      </w:r>
+      <w:r>
+        <w:rPr>
+          <w:rFonts w:ascii="Times New Roman" w:hAnsi="Times New Roman" w:cs="Times New Roman"/>
+          <w:b/>
+          <w:sz w:val="24"/>
+          <w:szCs w:val="24"/>
+        </w:rPr>
+        <w:instrText xml:space="preserve">ADDIN Mendeley Bibliography CSL_BIBLIOGRAPHY </w:instrText>
+      </w:r>
+      <w:r>
+        <w:rPr>
+          <w:rFonts w:ascii="Times New Roman" w:hAnsi="Times New Roman" w:cs="Times New Roman"/>
+          <w:b/>
+          <w:sz w:val="24"/>
+          <w:szCs w:val="24"/>
+        </w:rPr>
+        <w:fldChar w:fldCharType="separate"/>
+      </w:r>
+      <w:r>
+        <w:rPr>
+          <w:rFonts w:ascii="Times New Roman" w:hAnsi="Times New Roman" w:cs="Times New Roman"/>
+          <w:noProof/>
+          <w:sz w:val="24"/>
+          <w:szCs w:val="24"/>
+        </w:rPr>
+        <w:t xml:space="preserve">Shitole, A. (2021). </w:t>
+      </w:r>
+      <w:r>
+        <w:rPr>
+          <w:rFonts w:ascii="Times New Roman" w:hAnsi="Times New Roman" w:cs="Times New Roman"/>
+          <w:i/>
+          <w:iCs/>
+          <w:noProof/>
+          <w:sz w:val="24"/>
+          <w:szCs w:val="24"/>
+        </w:rPr>
+        <w:t>Twitter Sentiment Analysis Using Supervised Machine Learning</w:t>
+      </w:r>
+      <w:r>
+        <w:rPr>
+          <w:rFonts w:ascii="Times New Roman" w:hAnsi="Times New Roman" w:cs="Times New Roman"/>
+          <w:noProof/>
+          <w:sz w:val="24"/>
+          <w:szCs w:val="24"/>
+        </w:rPr>
+        <w:t xml:space="preserve">. </w:t>
+      </w:r>
+      <w:r>
+        <w:rPr>
+          <w:rFonts w:ascii="Times New Roman" w:hAnsi="Times New Roman" w:cs="Times New Roman"/>
+          <w:i/>
+          <w:iCs/>
+          <w:noProof/>
+          <w:sz w:val="24"/>
+          <w:szCs w:val="24"/>
+        </w:rPr>
+        <w:t>March</w:t>
+      </w:r>
+      <w:r>
+        <w:rPr>
+          <w:rFonts w:ascii="Times New Roman" w:hAnsi="Times New Roman" w:cs="Times New Roman"/>
+          <w:noProof/>
+          <w:sz w:val="24"/>
+          <w:szCs w:val="24"/>
+        </w:rPr>
+        <w:t>. https://doi.org/10.1007/978-981-15-9509-7</w:t>
+      </w:r>
+    </w:p>
+    <w:p>
+      <w:pPr>
+        <w:spacing w:line="480" w:lineRule="auto"/>
+        <w:rPr>
+          <w:rFonts w:ascii="Times New Roman" w:hAnsi="Times New Roman" w:cs="Times New Roman"/>
+          <w:b/>
+          <w:sz w:val="24"/>
+          <w:szCs w:val="24"/>
+        </w:rPr>
+      </w:pPr>
+      <w:r>
+        <w:rPr>
+          <w:rFonts w:ascii="Times New Roman" w:hAnsi="Times New Roman" w:cs="Times New Roman"/>
+          <w:b/>
+          <w:sz w:val="24"/>
+          <w:szCs w:val="24"/>
+        </w:rPr>
+        <w:fldChar w:fldCharType="end"/>
       </w:r>
     </w:p>
     <w:sectPr>
@@ -6375,6 +8494,25 @@
     <w:uiPriority w:val="99"/>
     <w:rsid w:val="002F4E60"/>
   </w:style>
+  <w:style w:type="table" w:styleId="TableGrid">
+    <w:name w:val="Table Grid"/>
+    <w:basedOn w:val="TableNormal"/>
+    <w:uiPriority w:val="39"/>
+    <w:rsid w:val="005B46EE"/>
+    <w:pPr>
+      <w:spacing w:after="0" w:line="240" w:lineRule="auto"/>
+    </w:pPr>
+    <w:tblPr>
+      <w:tblBorders>
+        <w:top w:val="single" w:sz="4" w:space="0" w:color="auto"/>
+        <w:left w:val="single" w:sz="4" w:space="0" w:color="auto"/>
+        <w:bottom w:val="single" w:sz="4" w:space="0" w:color="auto"/>
+        <w:right w:val="single" w:sz="4" w:space="0" w:color="auto"/>
+        <w:insideH w:val="single" w:sz="4" w:space="0" w:color="auto"/>
+        <w:insideV w:val="single" w:sz="4" w:space="0" w:color="auto"/>
+      </w:tblBorders>
+    </w:tblPr>
+  </w:style>
 </w:styles>
 </file>
 
@@ -6671,4 +8809,16 @@
     </a:ext>
   </a:extLst>
 </a:theme>
+</file>
+
+<file path=customXml/item1.xml><?xml version="1.0" encoding="utf-8"?>
+<b:Sources xmlns:b="http://schemas.openxmlformats.org/officeDocument/2006/bibliography" xmlns="http://schemas.openxmlformats.org/officeDocument/2006/bibliography" SelectedStyle="\APASixthEditionOfficeOnline.xsl" StyleName="APA" Version="6"/>
+</file>
+
+<file path=customXml/itemProps1.xml><?xml version="1.0" encoding="utf-8"?>
+<ds:datastoreItem xmlns:ds="http://schemas.openxmlformats.org/officeDocument/2006/customXml" ds:itemID="{47B4F002-C50E-4785-9FAE-35C6710DE61C}">
+  <ds:schemaRefs>
+    <ds:schemaRef ds:uri="http://schemas.openxmlformats.org/officeDocument/2006/bibliography"/>
+  </ds:schemaRefs>
+</ds:datastoreItem>
 </file>
</xml_diff>